<commit_message>
Update to Instructors for Raters and Supplementary Materials documents
</commit_message>
<xml_diff>
--- a/data/3 Instructions for raters.docx
+++ b/data/3 Instructions for raters.docx
@@ -1,6 +1,6 @@
 
 <file path=word/document.xml><?xml version="1.0" encoding="utf-8"?>
-<w:document xmlns:wpc="http://schemas.microsoft.com/office/word/2010/wordprocessingCanvas" xmlns:cx="http://schemas.microsoft.com/office/drawing/2014/chartex" xmlns:cx1="http://schemas.microsoft.com/office/drawing/2015/9/8/chartex" xmlns:cx2="http://schemas.microsoft.com/office/drawing/2015/10/21/chartex" xmlns:cx3="http://schemas.microsoft.com/office/drawing/2016/5/9/chartex" xmlns:cx4="http://schemas.microsoft.com/office/drawing/2016/5/10/chartex" xmlns:cx5="http://schemas.microsoft.com/office/drawing/2016/5/11/chartex" xmlns:cx6="http://schemas.microsoft.com/office/drawing/2016/5/12/chartex" xmlns:cx7="http://schemas.microsoft.com/office/drawing/2016/5/13/chartex" xmlns:cx8="http://schemas.microsoft.com/office/drawing/2016/5/14/chartex" xmlns:mc="http://schemas.openxmlformats.org/markup-compatibility/2006" xmlns:aink="http://schemas.microsoft.com/office/drawing/2016/ink" xmlns:am3d="http://schemas.microsoft.com/office/drawing/2017/model3d" xmlns:o="urn:schemas-microsoft-com:office:office" xmlns:r="http://schemas.openxmlformats.org/officeDocument/2006/relationships" xmlns:m="http://schemas.openxmlformats.org/officeDocument/2006/math" xmlns:v="urn:schemas-microsoft-com:vml" xmlns:wp14="http://schemas.microsoft.com/office/word/2010/wordprocessingDrawing" xmlns:wp="http://schemas.openxmlformats.org/drawingml/2006/wordprocessingDrawing" xmlns:w10="urn:schemas-microsoft-com:office:word" xmlns:w="http://schemas.openxmlformats.org/wordprocessingml/2006/main" xmlns:w14="http://schemas.microsoft.com/office/word/2010/wordml" xmlns:w15="http://schemas.microsoft.com/office/word/2012/wordml" xmlns:w16cid="http://schemas.microsoft.com/office/word/2016/wordml/cid" xmlns:w16se="http://schemas.microsoft.com/office/word/2015/wordml/symex" xmlns:wpg="http://schemas.microsoft.com/office/word/2010/wordprocessingGroup" xmlns:wpi="http://schemas.microsoft.com/office/word/2010/wordprocessingInk" xmlns:wne="http://schemas.microsoft.com/office/word/2006/wordml" xmlns:wps="http://schemas.microsoft.com/office/word/2010/wordprocessingShape" mc:Ignorable="w14 w15 w16se w16cid wp14">
+<w:document xmlns:wpc="http://schemas.microsoft.com/office/word/2010/wordprocessingCanvas" xmlns:cx="http://schemas.microsoft.com/office/drawing/2014/chartex" xmlns:cx1="http://schemas.microsoft.com/office/drawing/2015/9/8/chartex" xmlns:mc="http://schemas.openxmlformats.org/markup-compatibility/2006" xmlns:o="urn:schemas-microsoft-com:office:office" xmlns:r="http://schemas.openxmlformats.org/officeDocument/2006/relationships" xmlns:m="http://schemas.openxmlformats.org/officeDocument/2006/math" xmlns:v="urn:schemas-microsoft-com:vml" xmlns:wp14="http://schemas.microsoft.com/office/word/2010/wordprocessingDrawing" xmlns:wp="http://schemas.openxmlformats.org/drawingml/2006/wordprocessingDrawing" xmlns:w10="urn:schemas-microsoft-com:office:word" xmlns:w="http://schemas.openxmlformats.org/wordprocessingml/2006/main" xmlns:w14="http://schemas.microsoft.com/office/word/2010/wordml" xmlns:w15="http://schemas.microsoft.com/office/word/2012/wordml" xmlns:w16se="http://schemas.microsoft.com/office/word/2015/wordml/symex" xmlns:wpg="http://schemas.microsoft.com/office/word/2010/wordprocessingGroup" xmlns:wpi="http://schemas.microsoft.com/office/word/2010/wordprocessingInk" xmlns:wne="http://schemas.microsoft.com/office/word/2006/wordml" xmlns:wps="http://schemas.microsoft.com/office/word/2010/wordprocessingShape" mc:Ignorable="w14 w15 w16se wp14">
   <w:body>
     <w:p>
       <w:pPr>
@@ -28,54 +28,130 @@
           <w:lang w:val="en-US"/>
         </w:rPr>
       </w:pPr>
-      <w:bookmarkStart w:id="0" w:name="_GoBack"/>
-      <w:bookmarkEnd w:id="0"/>
-    </w:p>
-    <w:p>
-      <w:pPr>
-        <w:spacing w:after="0" w:line="264" w:lineRule="auto"/>
-        <w:rPr>
-          <w:lang w:val="en-US"/>
-        </w:rPr>
-      </w:pPr>
-      <w:r>
-        <w:rPr>
-          <w:lang w:val="en-US"/>
-        </w:rPr>
-        <w:t>The variable “</w:t>
+    </w:p>
+    <w:p>
+      <w:pPr>
+        <w:spacing w:after="0" w:line="264" w:lineRule="auto"/>
+        <w:rPr>
+          <w:lang w:val="en-US"/>
+        </w:rPr>
+      </w:pPr>
+      <w:r>
+        <w:rPr>
+          <w:lang w:val="en-US"/>
+        </w:rPr>
+        <w:t xml:space="preserve">Two </w:t>
+      </w:r>
+      <w:r>
+        <w:rPr>
+          <w:lang w:val="en-US"/>
+        </w:rPr>
+        <w:t>variable</w:t>
+      </w:r>
+      <w:r>
+        <w:rPr>
+          <w:lang w:val="en-US"/>
+        </w:rPr>
+        <w:t>s</w:t>
+      </w:r>
+      <w:r>
+        <w:rPr>
+          <w:lang w:val="en-US"/>
+        </w:rPr>
+        <w:t xml:space="preserve"> </w:t>
+      </w:r>
+      <w:r>
+        <w:rPr>
+          <w:lang w:val="en-US"/>
+        </w:rPr>
+        <w:t>need to be hand-</w:t>
+      </w:r>
+      <w:r>
+        <w:rPr>
+          <w:lang w:val="en-US"/>
+        </w:rPr>
+        <w:t>scored</w:t>
+      </w:r>
+      <w:r>
+        <w:rPr>
+          <w:lang w:val="en-US"/>
+        </w:rPr>
+        <w:t xml:space="preserve"> in Experiments 4-6</w:t>
+      </w:r>
+      <w:r>
+        <w:rPr>
+          <w:lang w:val="en-US"/>
+        </w:rPr>
+        <w:t xml:space="preserve">: (a) </w:t>
+      </w:r>
+      <w:r>
+        <w:rPr>
+          <w:lang w:val="en-US"/>
+        </w:rPr>
+        <w:t>“</w:t>
       </w:r>
       <w:proofErr w:type="spellStart"/>
       <w:r>
         <w:rPr>
           <w:lang w:val="en-US"/>
         </w:rPr>
-        <w:t>deepfake_check</w:t>
+        <w:t>deepfake_</w:t>
+      </w:r>
+      <w:r>
+        <w:rPr>
+          <w:lang w:val="en-US"/>
+        </w:rPr>
+        <w:t>video_</w:t>
+      </w:r>
+      <w:r>
+        <w:rPr>
+          <w:lang w:val="en-US"/>
+        </w:rPr>
+        <w:t>check</w:t>
       </w:r>
       <w:proofErr w:type="spellEnd"/>
       <w:r>
         <w:rPr>
           <w:lang w:val="en-US"/>
         </w:rPr>
-        <w:t xml:space="preserve">” must be hand scored into </w:t>
-      </w:r>
-      <w:r>
-        <w:rPr>
-          <w:lang w:val="en-US"/>
-        </w:rPr>
-        <w:t xml:space="preserve">two </w:t>
-      </w:r>
-      <w:r>
-        <w:rPr>
-          <w:lang w:val="en-US"/>
-        </w:rPr>
-        <w:t>variables: “</w:t>
+        <w:t>”</w:t>
+      </w:r>
+      <w:r>
+        <w:rPr>
+          <w:lang w:val="en-US"/>
+        </w:rPr>
+        <w:t xml:space="preserve"> or </w:t>
+      </w:r>
+      <w:r>
+        <w:rPr>
+          <w:lang w:val="en-US"/>
+        </w:rPr>
+        <w:t>“</w:t>
       </w:r>
       <w:proofErr w:type="spellStart"/>
       <w:r>
         <w:rPr>
           <w:lang w:val="en-US"/>
         </w:rPr>
-        <w:t>deepfake_check_recoded</w:t>
+        <w:t>deepfake_</w:t>
+      </w:r>
+      <w:r>
+        <w:rPr>
+          <w:lang w:val="en-US"/>
+        </w:rPr>
+        <w:t>audio</w:t>
+      </w:r>
+      <w:r>
+        <w:rPr>
+          <w:lang w:val="en-US"/>
+        </w:rPr>
+        <w:t>_</w:t>
+      </w:r>
+      <w:r>
+        <w:rPr>
+          <w:lang w:val="en-US"/>
+        </w:rPr>
+        <w:t>check</w:t>
       </w:r>
       <w:proofErr w:type="spellEnd"/>
       <w:r>
@@ -88,137 +164,231 @@
         <w:rPr>
           <w:lang w:val="en-US"/>
         </w:rPr>
-        <w:t xml:space="preserve"> and </w:t>
-      </w:r>
-      <w:r>
-        <w:rPr>
-          <w:lang w:val="en-US"/>
-        </w:rPr>
-        <w:t>“</w:t>
+        <w:t xml:space="preserve"> </w:t>
+      </w:r>
+      <w:r>
+        <w:rPr>
+          <w:lang w:val="en-US"/>
+        </w:rPr>
+        <w:t>(depending on the Experiment</w:t>
+      </w:r>
+      <w:r>
+        <w:rPr>
+          <w:lang w:val="en-US"/>
+        </w:rPr>
+        <w:t xml:space="preserve"> in question</w:t>
+      </w:r>
+      <w:r>
+        <w:rPr>
+          <w:lang w:val="en-US"/>
+        </w:rPr>
+        <w:t>) and (b) “</w:t>
       </w:r>
       <w:proofErr w:type="spellStart"/>
       <w:r>
         <w:rPr>
           <w:lang w:val="en-US"/>
         </w:rPr>
-        <w:t>recognised_manipulation</w:t>
+        <w:t>Deepfake_concept_check</w:t>
       </w:r>
       <w:proofErr w:type="spellEnd"/>
       <w:r>
         <w:rPr>
           <w:lang w:val="en-US"/>
         </w:rPr>
-        <w:t>”</w:t>
-      </w:r>
-      <w:r>
-        <w:rPr>
-          <w:lang w:val="en-US"/>
-        </w:rPr>
-        <w:t>.</w:t>
-      </w:r>
-      <w:r>
-        <w:rPr>
-          <w:lang w:val="en-US"/>
-        </w:rPr>
-        <w:t xml:space="preserve"> Because these two variables are scored from the same source variable and the coded responses represent subsets of one another (i.e., participants can be scored as TRUE for both, FALSE for both, or TRUE for recognition and FALSE for </w:t>
-      </w:r>
+        <w:t xml:space="preserve">”. </w:t>
+      </w:r>
+    </w:p>
+    <w:p>
+      <w:pPr>
+        <w:spacing w:after="0" w:line="264" w:lineRule="auto"/>
+        <w:rPr>
+          <w:lang w:val="en-US"/>
+        </w:rPr>
+      </w:pPr>
+    </w:p>
+    <w:p>
+      <w:pPr>
+        <w:spacing w:after="0" w:line="264" w:lineRule="auto"/>
+        <w:rPr>
+          <w:lang w:val="en-US"/>
+        </w:rPr>
+      </w:pPr>
+      <w:r>
+        <w:rPr>
+          <w:lang w:val="en-US"/>
+        </w:rPr>
+        <w:t xml:space="preserve">The former </w:t>
+      </w:r>
+      <w:r>
+        <w:rPr>
+          <w:lang w:val="en-US"/>
+        </w:rPr>
+        <w:t xml:space="preserve">question </w:t>
+      </w:r>
+      <w:r>
+        <w:rPr>
+          <w:lang w:val="en-US"/>
+        </w:rPr>
+        <w:t>was designed to</w:t>
+      </w:r>
+      <w:r>
+        <w:rPr>
+          <w:lang w:val="en-US"/>
+        </w:rPr>
+        <w:t xml:space="preserve"> assess if participants recogniz</w:t>
+      </w:r>
+      <w:r>
+        <w:rPr>
+          <w:lang w:val="en-US"/>
+        </w:rPr>
+        <w:t>ed that the video they watched was a Deepfake whereas the latter question assessed if people were familiar with the concept of Deepfakes before participating in the study.</w:t>
+      </w:r>
+    </w:p>
+    <w:p>
+      <w:pPr>
+        <w:spacing w:after="0" w:line="264" w:lineRule="auto"/>
+        <w:rPr>
+          <w:lang w:val="en-US"/>
+        </w:rPr>
+      </w:pPr>
+    </w:p>
+    <w:p>
+      <w:pPr>
+        <w:spacing w:after="0" w:line="264" w:lineRule="auto"/>
+        <w:rPr>
+          <w:lang w:val="en-US"/>
+        </w:rPr>
+      </w:pPr>
+      <w:r>
+        <w:rPr>
+          <w:lang w:val="en-US"/>
+        </w:rPr>
+        <w:t xml:space="preserve">In each case </w:t>
+      </w:r>
+      <w:r>
+        <w:rPr>
+          <w:lang w:val="en-US"/>
+        </w:rPr>
+        <w:t>open-</w:t>
+      </w:r>
+      <w:r>
+        <w:rPr>
+          <w:lang w:val="en-US"/>
+        </w:rPr>
+        <w:t xml:space="preserve">ended responses should be coded </w:t>
+      </w:r>
+      <w:r>
+        <w:rPr>
+          <w:lang w:val="en-US"/>
+        </w:rPr>
+        <w:t>in one of three ways</w:t>
+      </w:r>
+      <w:r>
+        <w:rPr>
+          <w:lang w:val="en-US"/>
+        </w:rPr>
+        <w:t>: either as “TRUE”, “FALSE”, or “UNCLEAR”. The criteria for coding a response into each of these categories is listed below.</w:t>
+      </w:r>
+    </w:p>
+    <w:p>
+      <w:pPr>
+        <w:spacing w:after="0" w:line="264" w:lineRule="auto"/>
+        <w:rPr>
+          <w:lang w:val="en-US"/>
+        </w:rPr>
+      </w:pPr>
+    </w:p>
+    <w:p>
+      <w:pPr>
+        <w:spacing w:after="0" w:line="264" w:lineRule="auto"/>
+        <w:rPr>
+          <w:lang w:val="en-US"/>
+        </w:rPr>
+      </w:pPr>
+      <w:r>
+        <w:rPr>
+          <w:lang w:val="en-US"/>
+        </w:rPr>
+        <w:t>Note: If either question contains a NA value then this indicates that the value is missing and should continue to be coded as NA.</w:t>
+      </w:r>
+    </w:p>
+    <w:p>
+      <w:pPr>
+        <w:spacing w:after="0" w:line="264" w:lineRule="auto"/>
+        <w:rPr>
+          <w:lang w:val="en-US"/>
+        </w:rPr>
+      </w:pPr>
+    </w:p>
+    <w:p>
+      <w:pPr>
+        <w:spacing w:after="0" w:line="264" w:lineRule="auto"/>
+        <w:rPr>
+          <w:b/>
+          <w:lang w:val="en-US"/>
+        </w:rPr>
+      </w:pPr>
       <w:proofErr w:type="spellStart"/>
       <w:r>
         <w:rPr>
-          <w:lang w:val="en-US"/>
-        </w:rPr>
-        <w:t>deepfake</w:t>
+          <w:b/>
+          <w:lang w:val="en-US"/>
+        </w:rPr>
+        <w:t>deepfake_</w:t>
+      </w:r>
+      <w:r>
+        <w:rPr>
+          <w:b/>
+          <w:lang w:val="en-US"/>
+        </w:rPr>
+        <w:t>video_</w:t>
+      </w:r>
+      <w:r>
+        <w:rPr>
+          <w:b/>
+          <w:lang w:val="en-US"/>
+        </w:rPr>
+        <w:t>check_recoded</w:t>
       </w:r>
       <w:proofErr w:type="spellEnd"/>
       <w:r>
         <w:rPr>
-          <w:lang w:val="en-US"/>
-        </w:rPr>
-        <w:t xml:space="preserve"> check, but </w:t>
-      </w:r>
-      <w:r>
-        <w:rPr>
-          <w:i/>
-          <w:lang w:val="en-US"/>
-        </w:rPr>
-        <w:t>not</w:t>
-      </w:r>
-      <w:r>
-        <w:rPr>
-          <w:lang w:val="en-US"/>
-        </w:rPr>
-        <w:t xml:space="preserve"> FALSE </w:t>
-      </w:r>
-      <w:r>
-        <w:rPr>
-          <w:lang w:val="en-US"/>
-        </w:rPr>
-        <w:t xml:space="preserve">for recognition and </w:t>
-      </w:r>
-      <w:r>
-        <w:rPr>
-          <w:lang w:val="en-US"/>
-        </w:rPr>
-        <w:t>TRUE</w:t>
-      </w:r>
-      <w:r>
-        <w:rPr>
-          <w:lang w:val="en-US"/>
-        </w:rPr>
-        <w:t xml:space="preserve"> for </w:t>
+          <w:b/>
+          <w:lang w:val="en-US"/>
+        </w:rPr>
+        <w:t xml:space="preserve"> or </w:t>
       </w:r>
       <w:proofErr w:type="spellStart"/>
       <w:r>
         <w:rPr>
-          <w:lang w:val="en-US"/>
-        </w:rPr>
-        <w:t>deepfake</w:t>
+          <w:b/>
+          <w:lang w:val="en-US"/>
+        </w:rPr>
+        <w:t>deepfake_</w:t>
+      </w:r>
+      <w:r>
+        <w:rPr>
+          <w:b/>
+          <w:lang w:val="en-US"/>
+        </w:rPr>
+        <w:t>audio</w:t>
+      </w:r>
+      <w:r>
+        <w:rPr>
+          <w:b/>
+          <w:lang w:val="en-US"/>
+        </w:rPr>
+        <w:t>_</w:t>
+      </w:r>
+      <w:r>
+        <w:rPr>
+          <w:b/>
+          <w:lang w:val="en-US"/>
+        </w:rPr>
+        <w:t>check_recoded</w:t>
       </w:r>
       <w:proofErr w:type="spellEnd"/>
-      <w:r>
-        <w:rPr>
-          <w:lang w:val="en-US"/>
-        </w:rPr>
-        <w:t xml:space="preserve"> check</w:t>
-      </w:r>
-      <w:r>
-        <w:rPr>
-          <w:lang w:val="en-US"/>
-        </w:rPr>
-        <w:t>), both these rescored variables should be scored at the same time</w:t>
-      </w:r>
-      <w:r>
-        <w:rPr>
-          <w:lang w:val="en-US"/>
-        </w:rPr>
-        <w:t xml:space="preserve"> for each participant’s response.</w:t>
-      </w:r>
-    </w:p>
-    <w:p>
-      <w:pPr>
-        <w:spacing w:after="0" w:line="264" w:lineRule="auto"/>
-        <w:rPr>
-          <w:lang w:val="en-US"/>
-        </w:rPr>
-      </w:pPr>
-    </w:p>
-    <w:p>
-      <w:pPr>
-        <w:spacing w:after="0" w:line="264" w:lineRule="auto"/>
-        <w:rPr>
-          <w:b/>
-          <w:lang w:val="en-US"/>
-        </w:rPr>
-      </w:pPr>
-      <w:proofErr w:type="spellStart"/>
-      <w:r>
-        <w:rPr>
-          <w:b/>
-          <w:lang w:val="en-US"/>
-        </w:rPr>
-        <w:t>deepfake_check_recoded</w:t>
-      </w:r>
-      <w:proofErr w:type="spellEnd"/>
     </w:p>
     <w:p>
       <w:pPr>
@@ -237,41 +407,35 @@
         <w:rPr>
           <w:lang w:val="en-US"/>
         </w:rPr>
-        <w:t xml:space="preserve">indicates whether  participants were aware that the video they were watching in the experiment was a </w:t>
-      </w:r>
-      <w:proofErr w:type="spellStart"/>
-      <w:r>
-        <w:rPr>
-          <w:lang w:val="en-US"/>
-        </w:rPr>
-        <w:t>Deepfake</w:t>
-      </w:r>
-      <w:proofErr w:type="spellEnd"/>
-      <w:r>
-        <w:rPr>
-          <w:lang w:val="en-US"/>
-        </w:rPr>
-        <w:t xml:space="preserve"> or not. </w:t>
-      </w:r>
-    </w:p>
-    <w:p>
-      <w:pPr>
-        <w:spacing w:after="0" w:line="264" w:lineRule="auto"/>
-        <w:rPr>
-          <w:lang w:val="en-US"/>
-        </w:rPr>
-      </w:pPr>
-      <w:r>
-        <w:rPr>
-          <w:lang w:val="en-US"/>
-        </w:rPr>
-        <w:t xml:space="preserve">It </w:t>
-      </w:r>
-      <w:r>
-        <w:rPr>
-          <w:lang w:val="en-US"/>
-        </w:rPr>
-        <w:t xml:space="preserve">is to be coded as TRUE if: </w:t>
+        <w:t xml:space="preserve">question probed if </w:t>
+      </w:r>
+      <w:r>
+        <w:rPr>
+          <w:lang w:val="en-US"/>
+        </w:rPr>
+        <w:t xml:space="preserve">participants were aware that the video they were watching was a Deepfake or not. </w:t>
+      </w:r>
+    </w:p>
+    <w:p>
+      <w:pPr>
+        <w:spacing w:after="0" w:line="264" w:lineRule="auto"/>
+        <w:rPr>
+          <w:lang w:val="en-US"/>
+        </w:rPr>
+      </w:pPr>
+    </w:p>
+    <w:p>
+      <w:pPr>
+        <w:spacing w:after="0" w:line="264" w:lineRule="auto"/>
+        <w:rPr>
+          <w:lang w:val="en-US"/>
+        </w:rPr>
+      </w:pPr>
+      <w:r>
+        <w:rPr>
+          <w:lang w:val="en-US"/>
+        </w:rPr>
+        <w:t xml:space="preserve">It is to be coded as TRUE if: </w:t>
       </w:r>
     </w:p>
     <w:p>
@@ -302,7 +466,19 @@
         <w:rPr>
           <w:lang w:val="en-US"/>
         </w:rPr>
-        <w:t xml:space="preserve"> indicated a simple affirmative, e.g., “yes” </w:t>
+        <w:t xml:space="preserve"> indicated a simple affirmative, e.g., “yes”</w:t>
+      </w:r>
+      <w:r>
+        <w:rPr>
+          <w:lang w:val="en-US"/>
+        </w:rPr>
+        <w:t>.</w:t>
+      </w:r>
+      <w:r>
+        <w:rPr>
+          <w:lang w:val="en-US"/>
+        </w:rPr>
+        <w:t xml:space="preserve"> </w:t>
       </w:r>
     </w:p>
     <w:p>
@@ -321,21 +497,19 @@
         <w:rPr>
           <w:lang w:val="en-US"/>
         </w:rPr>
-        <w:t xml:space="preserve">If their response indicated that they recognized that it was a </w:t>
-      </w:r>
-      <w:proofErr w:type="spellStart"/>
-      <w:r>
-        <w:rPr>
-          <w:lang w:val="en-US"/>
-        </w:rPr>
-        <w:t>Deepfake</w:t>
-      </w:r>
-      <w:proofErr w:type="spellEnd"/>
-      <w:r>
-        <w:rPr>
-          <w:lang w:val="en-US"/>
-        </w:rPr>
-        <w:t xml:space="preserve"> to some extent (i.e., they said something to this effect; e.g., “I did”, “I recognized”, “I had my suspicions”)</w:t>
+        <w:t>If their response indicated</w:t>
+      </w:r>
+      <w:r>
+        <w:rPr>
+          <w:lang w:val="en-US"/>
+        </w:rPr>
+        <w:t xml:space="preserve"> that they recognized that it was a Deepfake (i.e., they said something to this effect; e.g., “I did”, “I recognized”, “I had my suspicions”)</w:t>
+      </w:r>
+      <w:r>
+        <w:rPr>
+          <w:lang w:val="en-US"/>
+        </w:rPr>
+        <w:t>.</w:t>
       </w:r>
     </w:p>
     <w:p>
@@ -359,6 +533,15 @@
     </w:p>
     <w:p>
       <w:pPr>
+        <w:pStyle w:val="ListParagraph"/>
+        <w:spacing w:after="0" w:line="264" w:lineRule="auto"/>
+        <w:rPr>
+          <w:lang w:val="en-US"/>
+        </w:rPr>
+      </w:pPr>
+    </w:p>
+    <w:p>
+      <w:pPr>
         <w:tabs>
           <w:tab w:val="left" w:pos="6815"/>
         </w:tabs>
@@ -371,97 +554,7 @@
         <w:rPr>
           <w:lang w:val="en-US"/>
         </w:rPr>
-        <w:t xml:space="preserve">It is to be </w:t>
-      </w:r>
-      <w:r>
-        <w:rPr>
-          <w:lang w:val="en-US"/>
-        </w:rPr>
-        <w:t xml:space="preserve">coded as </w:t>
-      </w:r>
-      <w:r>
-        <w:rPr>
-          <w:lang w:val="en-US"/>
-        </w:rPr>
-        <w:t>FALSE</w:t>
-      </w:r>
-      <w:r>
-        <w:rPr>
-          <w:lang w:val="en-US"/>
-        </w:rPr>
-        <w:t xml:space="preserve"> if they did not meet the above criteria</w:t>
-      </w:r>
-      <w:r>
-        <w:rPr>
-          <w:lang w:val="en-US"/>
-        </w:rPr>
-        <w:t>.</w:t>
-      </w:r>
-      <w:r>
-        <w:rPr>
-          <w:lang w:val="en-US"/>
-        </w:rPr>
-        <w:tab/>
-      </w:r>
-    </w:p>
-    <w:p>
-      <w:pPr>
-        <w:spacing w:after="0" w:line="264" w:lineRule="auto"/>
-        <w:rPr>
-          <w:lang w:val="en-US"/>
-        </w:rPr>
-      </w:pPr>
-    </w:p>
-    <w:p>
-      <w:pPr>
-        <w:spacing w:after="0" w:line="264" w:lineRule="auto"/>
-        <w:rPr>
-          <w:b/>
-          <w:lang w:val="en-US"/>
-        </w:rPr>
-      </w:pPr>
-      <w:proofErr w:type="spellStart"/>
-      <w:r>
-        <w:rPr>
-          <w:b/>
-          <w:lang w:val="en-US"/>
-        </w:rPr>
-        <w:t>recognised_manipulation</w:t>
-      </w:r>
-      <w:proofErr w:type="spellEnd"/>
-    </w:p>
-    <w:p>
-      <w:pPr>
-        <w:spacing w:after="0" w:line="264" w:lineRule="auto"/>
-        <w:rPr>
-          <w:lang w:val="en-US"/>
-        </w:rPr>
-      </w:pPr>
-      <w:r>
-        <w:rPr>
-          <w:lang w:val="en-US"/>
-        </w:rPr>
-        <w:t>This is a third variable I was interested in. I wanted to know if people recognized that there was something “off” about the video/audio in the sense that it had been edited or manipulated in some way</w:t>
-      </w:r>
-      <w:r>
-        <w:rPr>
-          <w:lang w:val="en-US"/>
-        </w:rPr>
-        <w:t>.</w:t>
-      </w:r>
-    </w:p>
-    <w:p>
-      <w:pPr>
-        <w:spacing w:after="0" w:line="264" w:lineRule="auto"/>
-        <w:rPr>
-          <w:lang w:val="en-US"/>
-        </w:rPr>
-      </w:pPr>
-      <w:r>
-        <w:rPr>
-          <w:lang w:val="en-US"/>
-        </w:rPr>
-        <w:t xml:space="preserve">It is to be coded as TRUE if: </w:t>
+        <w:t>It is to be coded as FALSE if:</w:t>
       </w:r>
     </w:p>
     <w:p>
@@ -473,64 +566,44 @@
         </w:numPr>
         <w:spacing w:after="0" w:line="264" w:lineRule="auto"/>
         <w:rPr>
-          <w:i/>
-          <w:lang w:val="en-US"/>
-        </w:rPr>
-      </w:pPr>
-      <w:r>
-        <w:rPr>
-          <w:i/>
-          <w:lang w:val="en-US"/>
-        </w:rPr>
-        <w:t xml:space="preserve">If the participant indicated that the video was a </w:t>
-      </w:r>
-      <w:proofErr w:type="spellStart"/>
-      <w:r>
-        <w:rPr>
-          <w:i/>
-          <w:lang w:val="en-US"/>
-        </w:rPr>
-        <w:t>Deepfake</w:t>
-      </w:r>
-      <w:proofErr w:type="spellEnd"/>
-      <w:r>
-        <w:rPr>
-          <w:i/>
-          <w:lang w:val="en-US"/>
-        </w:rPr>
-        <w:t xml:space="preserve">. I.e., all participants who were scored as </w:t>
-      </w:r>
-      <w:proofErr w:type="spellStart"/>
-      <w:r>
-        <w:rPr>
-          <w:i/>
-          <w:lang w:val="en-US"/>
-        </w:rPr>
-        <w:t>deepfake_check_recoded</w:t>
-      </w:r>
-      <w:proofErr w:type="spellEnd"/>
-      <w:r>
-        <w:rPr>
-          <w:i/>
-          <w:lang w:val="en-US"/>
-        </w:rPr>
-        <w:t xml:space="preserve"> == TRUE will necessarily be scored as </w:t>
-      </w:r>
-      <w:proofErr w:type="spellStart"/>
-      <w:r>
-        <w:rPr>
-          <w:i/>
-          <w:lang w:val="en-US"/>
-        </w:rPr>
-        <w:t>recognised_manipulation</w:t>
-      </w:r>
-      <w:proofErr w:type="spellEnd"/>
-      <w:r>
-        <w:rPr>
-          <w:i/>
-          <w:lang w:val="en-US"/>
-        </w:rPr>
-        <w:t xml:space="preserve"> == TRUE (but not necessarily vice versa).</w:t>
+          <w:lang w:val="en-US"/>
+        </w:rPr>
+      </w:pPr>
+      <w:r>
+        <w:rPr>
+          <w:lang w:val="en-US"/>
+        </w:rPr>
+        <w:t>The participants indicated a simple</w:t>
+      </w:r>
+      <w:r>
+        <w:rPr>
+          <w:lang w:val="en-US"/>
+        </w:rPr>
+        <w:t xml:space="preserve"> negation</w:t>
+      </w:r>
+      <w:r>
+        <w:rPr>
+          <w:lang w:val="en-US"/>
+        </w:rPr>
+        <w:t xml:space="preserve"> e.g., “</w:t>
+      </w:r>
+      <w:r>
+        <w:rPr>
+          <w:lang w:val="en-US"/>
+        </w:rPr>
+        <w:t>no</w:t>
+      </w:r>
+      <w:r>
+        <w:rPr>
+          <w:lang w:val="en-US"/>
+        </w:rPr>
+        <w:t xml:space="preserve">” </w:t>
+      </w:r>
+      <w:r>
+        <w:rPr>
+          <w:lang w:val="en-US"/>
+        </w:rPr>
+        <w:t>.</w:t>
       </w:r>
     </w:p>
     <w:p>
@@ -549,137 +622,75 @@
         <w:rPr>
           <w:lang w:val="en-US"/>
         </w:rPr>
-        <w:t>Indicated that  the video had been edited, contained evidence of manipulation (e.g., “there was something off about the video/audio”, “lighting was off and changed”, “</w:t>
-      </w:r>
-      <w:proofErr w:type="spellStart"/>
-      <w:r>
-        <w:rPr>
-          <w:lang w:val="en-US"/>
-        </w:rPr>
-        <w:t>lipsynth</w:t>
-      </w:r>
-      <w:proofErr w:type="spellEnd"/>
-      <w:r>
-        <w:rPr>
-          <w:lang w:val="en-US"/>
-        </w:rPr>
-        <w:t xml:space="preserve"> was off”). Anything that indicated that the person </w:t>
-      </w:r>
-      <w:proofErr w:type="spellStart"/>
-      <w:r>
-        <w:rPr>
-          <w:lang w:val="en-US"/>
-        </w:rPr>
-        <w:t>recognised</w:t>
-      </w:r>
-      <w:proofErr w:type="spellEnd"/>
-      <w:r>
-        <w:rPr>
-          <w:lang w:val="en-US"/>
-        </w:rPr>
-        <w:t xml:space="preserve"> that the content was altered, was not normal, had been tampered with, or contained video/audio artefacts.</w:t>
-      </w:r>
-    </w:p>
-    <w:p>
-      <w:pPr>
-        <w:tabs>
-          <w:tab w:val="left" w:pos="6815"/>
-        </w:tabs>
-        <w:spacing w:after="0" w:line="264" w:lineRule="auto"/>
-        <w:rPr>
-          <w:lang w:val="en-US"/>
-        </w:rPr>
-      </w:pPr>
-      <w:r>
-        <w:rPr>
-          <w:lang w:val="en-US"/>
-        </w:rPr>
-        <w:t>It is to be coded as FALSE if they did not meet the above criteria.</w:t>
-      </w:r>
-      <w:r>
-        <w:rPr>
-          <w:lang w:val="en-US"/>
-        </w:rPr>
-        <w:tab/>
-      </w:r>
-    </w:p>
-    <w:p>
-      <w:pPr>
-        <w:spacing w:after="0" w:line="264" w:lineRule="auto"/>
-        <w:rPr>
-          <w:lang w:val="en-US"/>
-        </w:rPr>
-      </w:pPr>
-    </w:p>
-    <w:p>
-      <w:pPr>
-        <w:spacing w:after="0" w:line="264" w:lineRule="auto"/>
-        <w:rPr>
-          <w:b/>
-          <w:lang w:val="en-US"/>
-        </w:rPr>
-      </w:pPr>
-      <w:proofErr w:type="spellStart"/>
-      <w:r>
-        <w:rPr>
-          <w:b/>
-          <w:lang w:val="en-US"/>
-        </w:rPr>
-        <w:t>deepfake_concept_check</w:t>
-      </w:r>
-      <w:proofErr w:type="spellEnd"/>
-    </w:p>
-    <w:p>
-      <w:pPr>
-        <w:spacing w:after="0" w:line="264" w:lineRule="auto"/>
-        <w:rPr>
-          <w:lang w:val="en-US"/>
-        </w:rPr>
-      </w:pPr>
-      <w:r>
-        <w:rPr>
-          <w:lang w:val="en-US"/>
-        </w:rPr>
-        <w:t xml:space="preserve">This indicates whether they </w:t>
-      </w:r>
-      <w:r>
-        <w:rPr>
-          <w:lang w:val="en-US"/>
-        </w:rPr>
-        <w:t xml:space="preserve">report that they </w:t>
-      </w:r>
-      <w:r>
-        <w:rPr>
-          <w:lang w:val="en-US"/>
-        </w:rPr>
-        <w:t xml:space="preserve">were aware of the </w:t>
-      </w:r>
-      <w:r>
-        <w:rPr>
-          <w:i/>
-          <w:lang w:val="en-US"/>
-        </w:rPr>
-        <w:t>concept</w:t>
-      </w:r>
-      <w:r>
-        <w:rPr>
-          <w:lang w:val="en-US"/>
-        </w:rPr>
-        <w:t xml:space="preserve"> of </w:t>
-      </w:r>
-      <w:proofErr w:type="spellStart"/>
-      <w:r>
-        <w:rPr>
-          <w:lang w:val="en-US"/>
-        </w:rPr>
-        <w:t>Deepfakes</w:t>
-      </w:r>
-      <w:proofErr w:type="spellEnd"/>
-      <w:r>
-        <w:rPr>
-          <w:lang w:val="en-US"/>
-        </w:rPr>
-        <w:t xml:space="preserve"> prior to taking part in the study. </w:t>
+        <w:t xml:space="preserve">If their response indicated that they </w:t>
+      </w:r>
+      <w:r>
+        <w:rPr>
+          <w:u w:val="single"/>
+          <w:lang w:val="en-US"/>
+        </w:rPr>
+        <w:t xml:space="preserve">did </w:t>
+      </w:r>
+      <w:r>
+        <w:rPr>
+          <w:u w:val="single"/>
+          <w:lang w:val="en-US"/>
+        </w:rPr>
+        <w:t>not</w:t>
+      </w:r>
+      <w:r>
+        <w:rPr>
+          <w:lang w:val="en-US"/>
+        </w:rPr>
+        <w:t xml:space="preserve"> recognize</w:t>
+      </w:r>
+      <w:r>
+        <w:rPr>
+          <w:lang w:val="en-US"/>
+        </w:rPr>
+        <w:t xml:space="preserve"> that it was a Deepfake (i.e., they said something to this effect; e.g., “I did</w:t>
+      </w:r>
+      <w:r>
+        <w:rPr>
+          <w:lang w:val="en-US"/>
+        </w:rPr>
+        <w:t xml:space="preserve"> not</w:t>
+      </w:r>
+      <w:r>
+        <w:rPr>
+          <w:lang w:val="en-US"/>
+        </w:rPr>
+        <w:t xml:space="preserve">”, “I </w:t>
+      </w:r>
+      <w:r>
+        <w:rPr>
+          <w:lang w:val="en-US"/>
+        </w:rPr>
+        <w:t>didn’t recognize</w:t>
+      </w:r>
+      <w:r>
+        <w:rPr>
+          <w:lang w:val="en-US"/>
+        </w:rPr>
+        <w:t xml:space="preserve">”, “I </w:t>
+      </w:r>
+      <w:r>
+        <w:rPr>
+          <w:lang w:val="en-US"/>
+        </w:rPr>
+        <w:t>thought it was genuine</w:t>
+      </w:r>
+      <w:r>
+        <w:rPr>
+          <w:lang w:val="en-US"/>
+        </w:rPr>
+        <w:t>”)</w:t>
+      </w:r>
+      <w:r>
+        <w:rPr>
+          <w:lang w:val="en-US"/>
+        </w:rPr>
+        <w:t>.</w:t>
       </w:r>
     </w:p>
     <w:p>
@@ -698,7 +709,75 @@
         <w:rPr>
           <w:lang w:val="en-US"/>
         </w:rPr>
-        <w:t>The participants indicated a simple affirmative, e.g., “yes”</w:t>
+        <w:t>If their response indicated that the content was</w:t>
+      </w:r>
+      <w:r>
+        <w:rPr>
+          <w:lang w:val="en-US"/>
+        </w:rPr>
+        <w:t xml:space="preserve"> manipulated or suspicious but they </w:t>
+      </w:r>
+      <w:r>
+        <w:rPr>
+          <w:u w:val="single"/>
+          <w:lang w:val="en-US"/>
+        </w:rPr>
+        <w:t>did not</w:t>
+      </w:r>
+      <w:r>
+        <w:rPr>
+          <w:lang w:val="en-US"/>
+        </w:rPr>
+        <w:t xml:space="preserve"> ex</w:t>
+      </w:r>
+      <w:r>
+        <w:rPr>
+          <w:lang w:val="en-US"/>
+        </w:rPr>
+        <w:t xml:space="preserve">plicitly indicate </w:t>
+      </w:r>
+      <w:r>
+        <w:rPr>
+          <w:lang w:val="en-US"/>
+        </w:rPr>
+        <w:t>that it was Deepfaked</w:t>
+      </w:r>
+      <w:r>
+        <w:rPr>
+          <w:lang w:val="en-US"/>
+        </w:rPr>
+        <w:t>.</w:t>
+      </w:r>
+    </w:p>
+    <w:p>
+      <w:pPr>
+        <w:tabs>
+          <w:tab w:val="left" w:pos="6815"/>
+        </w:tabs>
+        <w:spacing w:after="0" w:line="264" w:lineRule="auto"/>
+        <w:rPr>
+          <w:lang w:val="en-US"/>
+        </w:rPr>
+      </w:pPr>
+      <w:r>
+        <w:rPr>
+          <w:lang w:val="en-US"/>
+        </w:rPr>
+        <w:tab/>
+      </w:r>
+    </w:p>
+    <w:p>
+      <w:pPr>
+        <w:spacing w:after="0" w:line="264" w:lineRule="auto"/>
+        <w:rPr>
+          <w:lang w:val="en-US"/>
+        </w:rPr>
+      </w:pPr>
+      <w:r>
+        <w:rPr>
+          <w:lang w:val="en-US"/>
+        </w:rPr>
+        <w:t xml:space="preserve">It is to be coded as UNCLEAR if: </w:t>
       </w:r>
     </w:p>
     <w:p>
@@ -717,21 +796,19 @@
         <w:rPr>
           <w:lang w:val="en-US"/>
         </w:rPr>
-        <w:t xml:space="preserve">If their response indicated that they were aware of the concept of </w:t>
-      </w:r>
-      <w:proofErr w:type="spellStart"/>
-      <w:r>
-        <w:rPr>
-          <w:lang w:val="en-US"/>
-        </w:rPr>
-        <w:t>Deepfakes</w:t>
-      </w:r>
-      <w:proofErr w:type="spellEnd"/>
-      <w:r>
-        <w:rPr>
-          <w:lang w:val="en-US"/>
-        </w:rPr>
-        <w:t xml:space="preserve"> prior to taking part in the study (e.g., “I was aware”, “I heard about it”, “I knew”, “To a certain extent”)</w:t>
+        <w:t>the participant’s response indicates “Maybe”, “Unsure”, “Possibly”</w:t>
+      </w:r>
+      <w:r>
+        <w:rPr>
+          <w:lang w:val="en-US"/>
+        </w:rPr>
+        <w:t>.</w:t>
+      </w:r>
+      <w:r>
+        <w:rPr>
+          <w:lang w:val="en-US"/>
+        </w:rPr>
+        <w:t xml:space="preserve"> </w:t>
       </w:r>
     </w:p>
     <w:p>
@@ -750,22 +827,221 @@
         <w:rPr>
           <w:lang w:val="en-US"/>
         </w:rPr>
-        <w:t xml:space="preserve">If they had not heard about one type of </w:t>
-      </w:r>
+        <w:t>their response</w:t>
+      </w:r>
+      <w:r>
+        <w:rPr>
+          <w:lang w:val="en-US"/>
+        </w:rPr>
+        <w:t xml:space="preserve"> </w:t>
+      </w:r>
+      <w:r>
+        <w:rPr>
+          <w:lang w:val="en-US"/>
+        </w:rPr>
+        <w:t xml:space="preserve">was </w:t>
+      </w:r>
+      <w:r>
+        <w:rPr>
+          <w:lang w:val="en-US"/>
+        </w:rPr>
+        <w:t xml:space="preserve">ambiguous thus making it </w:t>
+      </w:r>
+      <w:r>
+        <w:rPr>
+          <w:lang w:val="en-US"/>
+        </w:rPr>
+        <w:t xml:space="preserve">impossible </w:t>
+      </w:r>
+      <w:r>
+        <w:rPr>
+          <w:lang w:val="en-US"/>
+        </w:rPr>
+        <w:t>to categorize into the TRUE or FALSE categories</w:t>
+      </w:r>
+      <w:r>
+        <w:rPr>
+          <w:lang w:val="en-US"/>
+        </w:rPr>
+        <w:t>.</w:t>
+      </w:r>
+      <w:r>
+        <w:rPr>
+          <w:lang w:val="en-US"/>
+        </w:rPr>
+        <w:t xml:space="preserve"> </w:t>
+      </w:r>
+    </w:p>
+    <w:p>
+      <w:pPr>
+        <w:spacing w:after="0" w:line="264" w:lineRule="auto"/>
+        <w:rPr>
+          <w:lang w:val="en-US"/>
+        </w:rPr>
+      </w:pPr>
+    </w:p>
+    <w:p>
+      <w:pPr>
+        <w:spacing w:after="0" w:line="264" w:lineRule="auto"/>
+        <w:rPr>
+          <w:b/>
+          <w:lang w:val="en-US"/>
+        </w:rPr>
+      </w:pPr>
       <w:proofErr w:type="spellStart"/>
       <w:r>
         <w:rPr>
-          <w:lang w:val="en-US"/>
-        </w:rPr>
-        <w:t>Deepfake</w:t>
+          <w:b/>
+          <w:lang w:val="en-US"/>
+        </w:rPr>
+        <w:t>deepfake_concept_check</w:t>
       </w:r>
       <w:proofErr w:type="spellEnd"/>
-      <w:r>
-        <w:rPr>
-          <w:lang w:val="en-US"/>
-        </w:rPr>
-        <w:t xml:space="preserve"> (e.g., audio) but had heard about another (e.g., video)</w:t>
-      </w:r>
+    </w:p>
+    <w:p>
+      <w:pPr>
+        <w:spacing w:after="0" w:line="264" w:lineRule="auto"/>
+        <w:rPr>
+          <w:lang w:val="en-US"/>
+        </w:rPr>
+      </w:pPr>
+      <w:r>
+        <w:rPr>
+          <w:lang w:val="en-US"/>
+        </w:rPr>
+        <w:t xml:space="preserve">This </w:t>
+      </w:r>
+      <w:r>
+        <w:rPr>
+          <w:lang w:val="en-US"/>
+        </w:rPr>
+        <w:t xml:space="preserve">question assessed if participants </w:t>
+      </w:r>
+      <w:r>
+        <w:rPr>
+          <w:lang w:val="en-US"/>
+        </w:rPr>
+        <w:t xml:space="preserve">were aware of the </w:t>
+      </w:r>
+      <w:r>
+        <w:rPr>
+          <w:i/>
+          <w:lang w:val="en-US"/>
+        </w:rPr>
+        <w:t>concept</w:t>
+      </w:r>
+      <w:r>
+        <w:rPr>
+          <w:lang w:val="en-US"/>
+        </w:rPr>
+        <w:t xml:space="preserve"> of Deepfakes prior to taking part in the study. </w:t>
+      </w:r>
+    </w:p>
+    <w:p>
+      <w:pPr>
+        <w:spacing w:after="0" w:line="264" w:lineRule="auto"/>
+        <w:rPr>
+          <w:lang w:val="en-US"/>
+        </w:rPr>
+      </w:pPr>
+    </w:p>
+    <w:p>
+      <w:pPr>
+        <w:spacing w:after="0" w:line="264" w:lineRule="auto"/>
+        <w:rPr>
+          <w:lang w:val="en-US"/>
+        </w:rPr>
+      </w:pPr>
+      <w:r>
+        <w:rPr>
+          <w:lang w:val="en-US"/>
+        </w:rPr>
+        <w:t xml:space="preserve">It is to be coded as TRUE if: </w:t>
+      </w:r>
+    </w:p>
+    <w:p>
+      <w:pPr>
+        <w:pStyle w:val="ListParagraph"/>
+        <w:numPr>
+          <w:ilvl w:val="0"/>
+          <w:numId w:val="2"/>
+        </w:numPr>
+        <w:spacing w:after="0" w:line="264" w:lineRule="auto"/>
+        <w:rPr>
+          <w:lang w:val="en-US"/>
+        </w:rPr>
+      </w:pPr>
+      <w:r>
+        <w:rPr>
+          <w:lang w:val="en-US"/>
+        </w:rPr>
+        <w:t>The participants indicated a simple affirmative, e.g., “yes”</w:t>
+      </w:r>
+      <w:r>
+        <w:rPr>
+          <w:lang w:val="en-US"/>
+        </w:rPr>
+        <w:t>.</w:t>
+      </w:r>
+    </w:p>
+    <w:p>
+      <w:pPr>
+        <w:pStyle w:val="ListParagraph"/>
+        <w:numPr>
+          <w:ilvl w:val="0"/>
+          <w:numId w:val="2"/>
+        </w:numPr>
+        <w:spacing w:after="0" w:line="264" w:lineRule="auto"/>
+        <w:rPr>
+          <w:lang w:val="en-US"/>
+        </w:rPr>
+      </w:pPr>
+      <w:r>
+        <w:rPr>
+          <w:lang w:val="en-US"/>
+        </w:rPr>
+        <w:t>If their response indicated that they were aware of the concept of Deepfakes prior to taking part in the study (e.g., “I was aware”, “I heard about it”, “I knew”, “To a certain extent”)</w:t>
+      </w:r>
+      <w:r>
+        <w:rPr>
+          <w:lang w:val="en-US"/>
+        </w:rPr>
+        <w:t>.</w:t>
+      </w:r>
+    </w:p>
+    <w:p>
+      <w:pPr>
+        <w:pStyle w:val="ListParagraph"/>
+        <w:numPr>
+          <w:ilvl w:val="0"/>
+          <w:numId w:val="2"/>
+        </w:numPr>
+        <w:spacing w:after="0" w:line="264" w:lineRule="auto"/>
+        <w:rPr>
+          <w:lang w:val="en-US"/>
+        </w:rPr>
+      </w:pPr>
+      <w:r>
+        <w:rPr>
+          <w:lang w:val="en-US"/>
+        </w:rPr>
+        <w:lastRenderedPageBreak/>
+        <w:t>If they had not heard about one type of Deepfake (e.g., audio) but had heard about another (e.g., video)</w:t>
+      </w:r>
+      <w:r>
+        <w:rPr>
+          <w:lang w:val="en-US"/>
+        </w:rPr>
+        <w:t>.</w:t>
+      </w:r>
+    </w:p>
+    <w:p>
+      <w:pPr>
+        <w:spacing w:after="0" w:line="264" w:lineRule="auto"/>
+        <w:rPr>
+          <w:lang w:val="en-US"/>
+        </w:rPr>
+      </w:pPr>
     </w:p>
     <w:p>
       <w:pPr>
@@ -781,8 +1057,258 @@
         <w:rPr>
           <w:lang w:val="en-US"/>
         </w:rPr>
-        <w:t>It is to be coded as FALSE if they did not meet the above criteria.</w:t>
-      </w:r>
+        <w:t>It is to be coded as FALSE if</w:t>
+      </w:r>
+      <w:r>
+        <w:rPr>
+          <w:lang w:val="en-US"/>
+        </w:rPr>
+        <w:t>:</w:t>
+      </w:r>
+    </w:p>
+    <w:p>
+      <w:pPr>
+        <w:pStyle w:val="ListParagraph"/>
+        <w:numPr>
+          <w:ilvl w:val="0"/>
+          <w:numId w:val="2"/>
+        </w:numPr>
+        <w:spacing w:after="0" w:line="264" w:lineRule="auto"/>
+        <w:rPr>
+          <w:lang w:val="en-US"/>
+        </w:rPr>
+      </w:pPr>
+      <w:r>
+        <w:rPr>
+          <w:lang w:val="en-US"/>
+        </w:rPr>
+        <w:t>The participants indicated a simple negation e.g., “no”</w:t>
+      </w:r>
+      <w:r>
+        <w:rPr>
+          <w:lang w:val="en-US"/>
+        </w:rPr>
+        <w:t>.</w:t>
+      </w:r>
+      <w:r>
+        <w:rPr>
+          <w:lang w:val="en-US"/>
+        </w:rPr>
+        <w:t xml:space="preserve"> </w:t>
+      </w:r>
+    </w:p>
+    <w:p>
+      <w:pPr>
+        <w:pStyle w:val="ListParagraph"/>
+        <w:numPr>
+          <w:ilvl w:val="0"/>
+          <w:numId w:val="2"/>
+        </w:numPr>
+        <w:spacing w:after="0" w:line="264" w:lineRule="auto"/>
+        <w:rPr>
+          <w:lang w:val="en-US"/>
+        </w:rPr>
+      </w:pPr>
+      <w:r>
+        <w:rPr>
+          <w:lang w:val="en-US"/>
+        </w:rPr>
+        <w:t xml:space="preserve">If their response indicated that they </w:t>
+      </w:r>
+      <w:r>
+        <w:rPr>
+          <w:lang w:val="en-US"/>
+        </w:rPr>
+        <w:t xml:space="preserve">were </w:t>
+      </w:r>
+      <w:r>
+        <w:rPr>
+          <w:u w:val="single"/>
+          <w:lang w:val="en-US"/>
+        </w:rPr>
+        <w:t>unaware</w:t>
+      </w:r>
+      <w:r>
+        <w:rPr>
+          <w:lang w:val="en-US"/>
+        </w:rPr>
+        <w:t xml:space="preserve"> of the concept of </w:t>
+      </w:r>
+      <w:r>
+        <w:rPr>
+          <w:lang w:val="en-US"/>
+        </w:rPr>
+        <w:t>Deepfake</w:t>
+      </w:r>
+      <w:r>
+        <w:rPr>
+          <w:lang w:val="en-US"/>
+        </w:rPr>
+        <w:t>s</w:t>
+      </w:r>
+      <w:r>
+        <w:rPr>
+          <w:lang w:val="en-US"/>
+        </w:rPr>
+        <w:t xml:space="preserve"> </w:t>
+      </w:r>
+      <w:r>
+        <w:rPr>
+          <w:lang w:val="en-US"/>
+        </w:rPr>
+        <w:t xml:space="preserve">prior to the study </w:t>
+      </w:r>
+      <w:r>
+        <w:rPr>
+          <w:lang w:val="en-US"/>
+        </w:rPr>
+        <w:t xml:space="preserve">(i.e., they said something to this effect; e.g., “I </w:t>
+      </w:r>
+      <w:r>
+        <w:rPr>
+          <w:lang w:val="en-US"/>
+        </w:rPr>
+        <w:t xml:space="preserve">was </w:t>
+      </w:r>
+      <w:r>
+        <w:rPr>
+          <w:lang w:val="en-US"/>
+        </w:rPr>
+        <w:t>not</w:t>
+      </w:r>
+      <w:r>
+        <w:rPr>
+          <w:lang w:val="en-US"/>
+        </w:rPr>
+        <w:t xml:space="preserve"> aware</w:t>
+      </w:r>
+      <w:r>
+        <w:rPr>
+          <w:lang w:val="en-US"/>
+        </w:rPr>
+        <w:t xml:space="preserve">”, “I didn’t </w:t>
+      </w:r>
+      <w:r>
+        <w:rPr>
+          <w:lang w:val="en-US"/>
+        </w:rPr>
+        <w:t>know</w:t>
+      </w:r>
+      <w:r>
+        <w:rPr>
+          <w:lang w:val="en-US"/>
+        </w:rPr>
+        <w:t xml:space="preserve">”, “I </w:t>
+      </w:r>
+      <w:r>
+        <w:rPr>
+          <w:lang w:val="en-US"/>
+        </w:rPr>
+        <w:t>never heard</w:t>
+      </w:r>
+      <w:r>
+        <w:rPr>
+          <w:lang w:val="en-US"/>
+        </w:rPr>
+        <w:t>”)</w:t>
+      </w:r>
+      <w:r>
+        <w:rPr>
+          <w:lang w:val="en-US"/>
+        </w:rPr>
+        <w:t>.</w:t>
+      </w:r>
+    </w:p>
+    <w:p>
+      <w:pPr>
+        <w:spacing w:after="0" w:line="264" w:lineRule="auto"/>
+        <w:rPr>
+          <w:lang w:val="en-US"/>
+        </w:rPr>
+      </w:pPr>
+    </w:p>
+    <w:p>
+      <w:pPr>
+        <w:spacing w:after="0" w:line="264" w:lineRule="auto"/>
+        <w:rPr>
+          <w:lang w:val="en-US"/>
+        </w:rPr>
+      </w:pPr>
+      <w:r>
+        <w:rPr>
+          <w:lang w:val="en-US"/>
+        </w:rPr>
+        <w:t xml:space="preserve">It is to be coded as UNCLEAR if: </w:t>
+      </w:r>
+    </w:p>
+    <w:p>
+      <w:pPr>
+        <w:pStyle w:val="ListParagraph"/>
+        <w:numPr>
+          <w:ilvl w:val="0"/>
+          <w:numId w:val="2"/>
+        </w:numPr>
+        <w:spacing w:after="0" w:line="264" w:lineRule="auto"/>
+        <w:rPr>
+          <w:lang w:val="en-US"/>
+        </w:rPr>
+      </w:pPr>
+      <w:r>
+        <w:rPr>
+          <w:lang w:val="en-US"/>
+        </w:rPr>
+        <w:t>the participant’s response indicates “Maybe”, “Unsure”, “Possibly”</w:t>
+      </w:r>
+      <w:r>
+        <w:rPr>
+          <w:lang w:val="en-US"/>
+        </w:rPr>
+        <w:t>.</w:t>
+      </w:r>
+      <w:r>
+        <w:rPr>
+          <w:lang w:val="en-US"/>
+        </w:rPr>
+        <w:t xml:space="preserve"> </w:t>
+      </w:r>
+    </w:p>
+    <w:p>
+      <w:pPr>
+        <w:pStyle w:val="ListParagraph"/>
+        <w:numPr>
+          <w:ilvl w:val="0"/>
+          <w:numId w:val="2"/>
+        </w:numPr>
+        <w:spacing w:after="0" w:line="264" w:lineRule="auto"/>
+        <w:rPr>
+          <w:lang w:val="en-US"/>
+        </w:rPr>
+      </w:pPr>
+      <w:r>
+        <w:rPr>
+          <w:lang w:val="en-US"/>
+        </w:rPr>
+        <w:t>their responses is ambiguous thus making it difficult to categorize in</w:t>
+      </w:r>
+      <w:r>
+        <w:rPr>
+          <w:lang w:val="en-US"/>
+        </w:rPr>
+        <w:t>to the TRUE or FALSE categories.</w:t>
+      </w:r>
+      <w:bookmarkStart w:id="0" w:name="_GoBack"/>
+      <w:bookmarkEnd w:id="0"/>
+    </w:p>
+    <w:p>
+      <w:pPr>
+        <w:tabs>
+          <w:tab w:val="left" w:pos="6815"/>
+        </w:tabs>
+        <w:spacing w:after="0" w:line="264" w:lineRule="auto"/>
+        <w:rPr>
+          <w:lang w:val="en-US"/>
+        </w:rPr>
+      </w:pPr>
     </w:p>
     <w:sectPr>
       <w:pgSz w:w="11906" w:h="16838"/>
@@ -795,7 +1321,7 @@
 </file>
 
 <file path=word/numbering.xml><?xml version="1.0" encoding="utf-8"?>
-<w:numbering xmlns:wpc="http://schemas.microsoft.com/office/word/2010/wordprocessingCanvas" xmlns:cx="http://schemas.microsoft.com/office/drawing/2014/chartex" xmlns:cx1="http://schemas.microsoft.com/office/drawing/2015/9/8/chartex" xmlns:cx2="http://schemas.microsoft.com/office/drawing/2015/10/21/chartex" xmlns:cx3="http://schemas.microsoft.com/office/drawing/2016/5/9/chartex" xmlns:cx4="http://schemas.microsoft.com/office/drawing/2016/5/10/chartex" xmlns:cx5="http://schemas.microsoft.com/office/drawing/2016/5/11/chartex" xmlns:cx6="http://schemas.microsoft.com/office/drawing/2016/5/12/chartex" xmlns:cx7="http://schemas.microsoft.com/office/drawing/2016/5/13/chartex" xmlns:cx8="http://schemas.microsoft.com/office/drawing/2016/5/14/chartex" xmlns:mc="http://schemas.openxmlformats.org/markup-compatibility/2006" xmlns:aink="http://schemas.microsoft.com/office/drawing/2016/ink" xmlns:am3d="http://schemas.microsoft.com/office/drawing/2017/model3d" xmlns:o="urn:schemas-microsoft-com:office:office" xmlns:r="http://schemas.openxmlformats.org/officeDocument/2006/relationships" xmlns:m="http://schemas.openxmlformats.org/officeDocument/2006/math" xmlns:v="urn:schemas-microsoft-com:vml" xmlns:wp14="http://schemas.microsoft.com/office/word/2010/wordprocessingDrawing" xmlns:wp="http://schemas.openxmlformats.org/drawingml/2006/wordprocessingDrawing" xmlns:w10="urn:schemas-microsoft-com:office:word" xmlns:w="http://schemas.openxmlformats.org/wordprocessingml/2006/main" xmlns:w14="http://schemas.microsoft.com/office/word/2010/wordml" xmlns:w15="http://schemas.microsoft.com/office/word/2012/wordml" xmlns:w16cid="http://schemas.microsoft.com/office/word/2016/wordml/cid" xmlns:w16se="http://schemas.microsoft.com/office/word/2015/wordml/symex" xmlns:wpg="http://schemas.microsoft.com/office/word/2010/wordprocessingGroup" xmlns:wpi="http://schemas.microsoft.com/office/word/2010/wordprocessingInk" xmlns:wne="http://schemas.microsoft.com/office/word/2006/wordml" xmlns:wps="http://schemas.microsoft.com/office/word/2010/wordprocessingShape" mc:Ignorable="w14 w15 w16se w16cid wp14">
+<w:numbering xmlns:wpc="http://schemas.microsoft.com/office/word/2010/wordprocessingCanvas" xmlns:cx="http://schemas.microsoft.com/office/drawing/2014/chartex" xmlns:cx1="http://schemas.microsoft.com/office/drawing/2015/9/8/chartex" xmlns:mc="http://schemas.openxmlformats.org/markup-compatibility/2006" xmlns:o="urn:schemas-microsoft-com:office:office" xmlns:r="http://schemas.openxmlformats.org/officeDocument/2006/relationships" xmlns:m="http://schemas.openxmlformats.org/officeDocument/2006/math" xmlns:v="urn:schemas-microsoft-com:vml" xmlns:wp14="http://schemas.microsoft.com/office/word/2010/wordprocessingDrawing" xmlns:wp="http://schemas.openxmlformats.org/drawingml/2006/wordprocessingDrawing" xmlns:w10="urn:schemas-microsoft-com:office:word" xmlns:w="http://schemas.openxmlformats.org/wordprocessingml/2006/main" xmlns:w14="http://schemas.microsoft.com/office/word/2010/wordml" xmlns:w15="http://schemas.microsoft.com/office/word/2012/wordml" xmlns:w16se="http://schemas.microsoft.com/office/word/2015/wordml/symex" xmlns:wpg="http://schemas.microsoft.com/office/word/2010/wordprocessingGroup" xmlns:wpi="http://schemas.microsoft.com/office/word/2010/wordprocessingInk" xmlns:wne="http://schemas.microsoft.com/office/word/2006/wordml" xmlns:wps="http://schemas.microsoft.com/office/word/2010/wordprocessingShape" mc:Ignorable="w14 w15 w16se wp14">
   <w:abstractNum w:abstractNumId="0" w15:restartNumberingAfterBreak="0">
     <w:nsid w:val="17ED1FEE"/>
     <w:multiLevelType w:val="hybridMultilevel"/>
@@ -1008,7 +1534,7 @@
 </file>
 
 <file path=word/styles.xml><?xml version="1.0" encoding="utf-8"?>
-<w:styles xmlns:mc="http://schemas.openxmlformats.org/markup-compatibility/2006" xmlns:r="http://schemas.openxmlformats.org/officeDocument/2006/relationships" xmlns:w="http://schemas.openxmlformats.org/wordprocessingml/2006/main" xmlns:w14="http://schemas.microsoft.com/office/word/2010/wordml" xmlns:w15="http://schemas.microsoft.com/office/word/2012/wordml" xmlns:w16cid="http://schemas.microsoft.com/office/word/2016/wordml/cid" xmlns:w16se="http://schemas.microsoft.com/office/word/2015/wordml/symex" mc:Ignorable="w14 w15 w16se w16cid">
+<w:styles xmlns:mc="http://schemas.openxmlformats.org/markup-compatibility/2006" xmlns:r="http://schemas.openxmlformats.org/officeDocument/2006/relationships" xmlns:w="http://schemas.openxmlformats.org/wordprocessingml/2006/main" xmlns:w14="http://schemas.microsoft.com/office/word/2010/wordml" xmlns:w15="http://schemas.microsoft.com/office/word/2012/wordml" xmlns:w16se="http://schemas.microsoft.com/office/word/2015/wordml/symex" mc:Ignorable="w14 w15 w16se">
   <w:docDefaults>
     <w:rPrDefault>
       <w:rPr>
@@ -1024,7 +1550,7 @@
       </w:pPr>
     </w:pPrDefault>
   </w:docDefaults>
-  <w:latentStyles w:defLockedState="0" w:defUIPriority="99" w:defSemiHidden="0" w:defUnhideWhenUsed="0" w:defQFormat="0" w:count="375">
+  <w:latentStyles w:defLockedState="0" w:defUIPriority="99" w:defSemiHidden="0" w:defUnhideWhenUsed="0" w:defQFormat="0" w:count="371">
     <w:lsdException w:name="Normal" w:uiPriority="0" w:qFormat="1"/>
     <w:lsdException w:name="heading 1" w:uiPriority="9" w:qFormat="1"/>
     <w:lsdException w:name="heading 2" w:semiHidden="1" w:uiPriority="9" w:unhideWhenUsed="1" w:qFormat="1"/>
@@ -1130,6 +1656,7 @@
     <w:lsdException w:name="HTML Sample" w:semiHidden="1" w:unhideWhenUsed="1"/>
     <w:lsdException w:name="HTML Typewriter" w:semiHidden="1" w:unhideWhenUsed="1"/>
     <w:lsdException w:name="HTML Variable" w:semiHidden="1" w:unhideWhenUsed="1"/>
+    <w:lsdException w:name="Normal Table" w:semiHidden="1" w:unhideWhenUsed="1"/>
     <w:lsdException w:name="annotation subject" w:semiHidden="1" w:unhideWhenUsed="1"/>
     <w:lsdException w:name="No List" w:semiHidden="1" w:unhideWhenUsed="1"/>
     <w:lsdException w:name="Outline List 1" w:semiHidden="1" w:unhideWhenUsed="1"/>
@@ -1173,8 +1700,10 @@
     <w:lsdException w:name="Table Elegant" w:semiHidden="1" w:unhideWhenUsed="1"/>
     <w:lsdException w:name="Table Professional" w:semiHidden="1" w:unhideWhenUsed="1"/>
     <w:lsdException w:name="Table Subtle 1" w:semiHidden="1" w:unhideWhenUsed="1"/>
+    <w:lsdException w:name="Table Subtle 2" w:semiHidden="1" w:unhideWhenUsed="1"/>
     <w:lsdException w:name="Table Web 1" w:semiHidden="1" w:unhideWhenUsed="1"/>
     <w:lsdException w:name="Table Web 2" w:semiHidden="1" w:unhideWhenUsed="1"/>
+    <w:lsdException w:name="Table Web 3" w:semiHidden="1" w:unhideWhenUsed="1"/>
     <w:lsdException w:name="Balloon Text" w:semiHidden="1" w:unhideWhenUsed="1"/>
     <w:lsdException w:name="Table Grid" w:uiPriority="39"/>
     <w:lsdException w:name="Table Theme" w:semiHidden="1" w:unhideWhenUsed="1"/>
@@ -1393,10 +1922,6 @@
     <w:lsdException w:name="List Table 5 Dark Accent 6" w:uiPriority="50"/>
     <w:lsdException w:name="List Table 6 Colorful Accent 6" w:uiPriority="51"/>
     <w:lsdException w:name="List Table 7 Colorful Accent 6" w:uiPriority="52"/>
-    <w:lsdException w:name="Mention" w:semiHidden="1" w:unhideWhenUsed="1"/>
-    <w:lsdException w:name="Smart Hyperlink" w:semiHidden="1" w:unhideWhenUsed="1"/>
-    <w:lsdException w:name="Hashtag" w:semiHidden="1" w:unhideWhenUsed="1"/>
-    <w:lsdException w:name="Unresolved Mention" w:semiHidden="1" w:unhideWhenUsed="1"/>
   </w:latentStyles>
   <w:style w:type="paragraph" w:default="1" w:styleId="Normal">
     <w:name w:val="Normal"/>

</xml_diff>

<commit_message>
Update 3 Instructions for raters.docx
</commit_message>
<xml_diff>
--- a/data/3 Instructions for raters.docx
+++ b/data/3 Instructions for raters.docx
@@ -1,6 +1,6 @@
 
 <file path=word/document.xml><?xml version="1.0" encoding="utf-8"?>
-<w:document xmlns:wpc="http://schemas.microsoft.com/office/word/2010/wordprocessingCanvas" xmlns:cx="http://schemas.microsoft.com/office/drawing/2014/chartex" xmlns:cx1="http://schemas.microsoft.com/office/drawing/2015/9/8/chartex" xmlns:mc="http://schemas.openxmlformats.org/markup-compatibility/2006" xmlns:o="urn:schemas-microsoft-com:office:office" xmlns:r="http://schemas.openxmlformats.org/officeDocument/2006/relationships" xmlns:m="http://schemas.openxmlformats.org/officeDocument/2006/math" xmlns:v="urn:schemas-microsoft-com:vml" xmlns:wp14="http://schemas.microsoft.com/office/word/2010/wordprocessingDrawing" xmlns:wp="http://schemas.openxmlformats.org/drawingml/2006/wordprocessingDrawing" xmlns:w10="urn:schemas-microsoft-com:office:word" xmlns:w="http://schemas.openxmlformats.org/wordprocessingml/2006/main" xmlns:w14="http://schemas.microsoft.com/office/word/2010/wordml" xmlns:w15="http://schemas.microsoft.com/office/word/2012/wordml" xmlns:w16se="http://schemas.microsoft.com/office/word/2015/wordml/symex" xmlns:wpg="http://schemas.microsoft.com/office/word/2010/wordprocessingGroup" xmlns:wpi="http://schemas.microsoft.com/office/word/2010/wordprocessingInk" xmlns:wne="http://schemas.microsoft.com/office/word/2006/wordml" xmlns:wps="http://schemas.microsoft.com/office/word/2010/wordprocessingShape" mc:Ignorable="w14 w15 w16se wp14">
+<w:document xmlns:wpc="http://schemas.microsoft.com/office/word/2010/wordprocessingCanvas" xmlns:cx="http://schemas.microsoft.com/office/drawing/2014/chartex" xmlns:cx1="http://schemas.microsoft.com/office/drawing/2015/9/8/chartex" xmlns:cx2="http://schemas.microsoft.com/office/drawing/2015/10/21/chartex" xmlns:cx3="http://schemas.microsoft.com/office/drawing/2016/5/9/chartex" xmlns:cx4="http://schemas.microsoft.com/office/drawing/2016/5/10/chartex" xmlns:cx5="http://schemas.microsoft.com/office/drawing/2016/5/11/chartex" xmlns:cx6="http://schemas.microsoft.com/office/drawing/2016/5/12/chartex" xmlns:cx7="http://schemas.microsoft.com/office/drawing/2016/5/13/chartex" xmlns:cx8="http://schemas.microsoft.com/office/drawing/2016/5/14/chartex" xmlns:mc="http://schemas.openxmlformats.org/markup-compatibility/2006" xmlns:aink="http://schemas.microsoft.com/office/drawing/2016/ink" xmlns:am3d="http://schemas.microsoft.com/office/drawing/2017/model3d" xmlns:o="urn:schemas-microsoft-com:office:office" xmlns:r="http://schemas.openxmlformats.org/officeDocument/2006/relationships" xmlns:m="http://schemas.openxmlformats.org/officeDocument/2006/math" xmlns:v="urn:schemas-microsoft-com:vml" xmlns:wp14="http://schemas.microsoft.com/office/word/2010/wordprocessingDrawing" xmlns:wp="http://schemas.openxmlformats.org/drawingml/2006/wordprocessingDrawing" xmlns:w10="urn:schemas-microsoft-com:office:word" xmlns:w="http://schemas.openxmlformats.org/wordprocessingml/2006/main" xmlns:w14="http://schemas.microsoft.com/office/word/2010/wordml" xmlns:w15="http://schemas.microsoft.com/office/word/2012/wordml" xmlns:w16cid="http://schemas.microsoft.com/office/word/2016/wordml/cid" xmlns:w16se="http://schemas.microsoft.com/office/word/2015/wordml/symex" xmlns:wpg="http://schemas.microsoft.com/office/word/2010/wordprocessingGroup" xmlns:wpi="http://schemas.microsoft.com/office/word/2010/wordprocessingInk" xmlns:wne="http://schemas.microsoft.com/office/word/2006/wordml" xmlns:wps="http://schemas.microsoft.com/office/word/2010/wordprocessingShape" mc:Ignorable="w14 w15 w16se w16cid wp14">
   <w:body>
     <w:p>
       <w:pPr>
@@ -95,13 +95,13 @@
         <w:rPr>
           <w:lang w:val="en-US"/>
         </w:rPr>
-        <w:t>deepfake_</w:t>
-      </w:r>
-      <w:r>
-        <w:rPr>
-          <w:lang w:val="en-US"/>
-        </w:rPr>
-        <w:t>video_</w:t>
+        <w:t>deepfake</w:t>
+      </w:r>
+      <w:r>
+        <w:rPr>
+          <w:lang w:val="en-US"/>
+        </w:rPr>
+        <w:t>_</w:t>
       </w:r>
       <w:r>
         <w:rPr>
@@ -120,267 +120,262 @@
         <w:rPr>
           <w:lang w:val="en-US"/>
         </w:rPr>
+        <w:t xml:space="preserve"> or “</w:t>
+      </w:r>
+      <w:proofErr w:type="spellStart"/>
+      <w:r>
+        <w:rPr>
+          <w:lang w:val="en-US"/>
+        </w:rPr>
+        <w:t>deepfake_check</w:t>
+      </w:r>
+      <w:proofErr w:type="spellEnd"/>
+      <w:r>
+        <w:rPr>
+          <w:lang w:val="en-US"/>
+        </w:rPr>
+        <w:t>”</w:t>
+      </w:r>
+      <w:r>
+        <w:rPr>
+          <w:lang w:val="en-US"/>
+        </w:rPr>
+        <w:t xml:space="preserve"> </w:t>
+      </w:r>
+      <w:r>
+        <w:rPr>
+          <w:lang w:val="en-US"/>
+        </w:rPr>
+        <w:t>and (b) “</w:t>
+      </w:r>
+      <w:proofErr w:type="spellStart"/>
+      <w:r>
+        <w:rPr>
+          <w:lang w:val="en-US"/>
+        </w:rPr>
+        <w:t>d</w:t>
+      </w:r>
+      <w:r>
+        <w:rPr>
+          <w:lang w:val="en-US"/>
+        </w:rPr>
+        <w:t>eepfake_concept_check</w:t>
+      </w:r>
+      <w:proofErr w:type="spellEnd"/>
+      <w:r>
+        <w:rPr>
+          <w:lang w:val="en-US"/>
+        </w:rPr>
+        <w:t xml:space="preserve">”. </w:t>
+      </w:r>
+    </w:p>
+    <w:p>
+      <w:pPr>
+        <w:spacing w:after="0" w:line="264" w:lineRule="auto"/>
+        <w:rPr>
+          <w:lang w:val="en-US"/>
+        </w:rPr>
+      </w:pPr>
+    </w:p>
+    <w:p>
+      <w:pPr>
+        <w:spacing w:after="0" w:line="264" w:lineRule="auto"/>
+        <w:rPr>
+          <w:lang w:val="en-US"/>
+        </w:rPr>
+      </w:pPr>
+      <w:r>
+        <w:rPr>
+          <w:lang w:val="en-US"/>
+        </w:rPr>
+        <w:t xml:space="preserve">The former </w:t>
+      </w:r>
+      <w:r>
+        <w:rPr>
+          <w:lang w:val="en-US"/>
+        </w:rPr>
+        <w:t xml:space="preserve">question </w:t>
+      </w:r>
+      <w:r>
+        <w:rPr>
+          <w:lang w:val="en-US"/>
+        </w:rPr>
+        <w:t>was designed to</w:t>
+      </w:r>
+      <w:r>
+        <w:rPr>
+          <w:lang w:val="en-US"/>
+        </w:rPr>
+        <w:t xml:space="preserve"> assess if participants recogniz</w:t>
+      </w:r>
+      <w:r>
+        <w:rPr>
+          <w:lang w:val="en-US"/>
+        </w:rPr>
+        <w:t>ed that the video</w:t>
+      </w:r>
+      <w:r>
+        <w:rPr>
+          <w:lang w:val="en-US"/>
+        </w:rPr>
+        <w:t>/audio</w:t>
+      </w:r>
+      <w:r>
+        <w:rPr>
+          <w:lang w:val="en-US"/>
+        </w:rPr>
+        <w:t xml:space="preserve"> they watched was a Deepfake whereas the latter question assessed if people were familiar with the concept of Deepfakes before participating in the study.</w:t>
+      </w:r>
+    </w:p>
+    <w:p>
+      <w:pPr>
+        <w:spacing w:after="0" w:line="264" w:lineRule="auto"/>
+        <w:rPr>
+          <w:lang w:val="en-US"/>
+        </w:rPr>
+      </w:pPr>
+    </w:p>
+    <w:p>
+      <w:pPr>
+        <w:spacing w:after="0" w:line="264" w:lineRule="auto"/>
+        <w:rPr>
+          <w:lang w:val="en-US"/>
+        </w:rPr>
+      </w:pPr>
+      <w:r>
+        <w:rPr>
+          <w:lang w:val="en-US"/>
+        </w:rPr>
+        <w:t xml:space="preserve">In each case </w:t>
+      </w:r>
+      <w:r>
+        <w:rPr>
+          <w:lang w:val="en-US"/>
+        </w:rPr>
+        <w:t>open-</w:t>
+      </w:r>
+      <w:r>
+        <w:rPr>
+          <w:lang w:val="en-US"/>
+        </w:rPr>
+        <w:t xml:space="preserve">ended responses should be coded </w:t>
+      </w:r>
+      <w:r>
+        <w:rPr>
+          <w:lang w:val="en-US"/>
+        </w:rPr>
+        <w:t>in one of three ways</w:t>
+      </w:r>
+      <w:r>
+        <w:rPr>
+          <w:lang w:val="en-US"/>
+        </w:rPr>
+        <w:t>: either as “TRUE”, “FALSE”, or “UNCLEAR”. The criteria for coding a response into each of these categories is listed below.</w:t>
+      </w:r>
+    </w:p>
+    <w:p>
+      <w:pPr>
+        <w:spacing w:after="0" w:line="264" w:lineRule="auto"/>
+        <w:rPr>
+          <w:lang w:val="en-US"/>
+        </w:rPr>
+      </w:pPr>
+    </w:p>
+    <w:p>
+      <w:pPr>
+        <w:spacing w:after="0" w:line="264" w:lineRule="auto"/>
+        <w:rPr>
+          <w:lang w:val="en-US"/>
+        </w:rPr>
+      </w:pPr>
+      <w:r>
+        <w:rPr>
+          <w:lang w:val="en-US"/>
+        </w:rPr>
+        <w:t>Note: If either question contains a NA value then this indicates that the value is missing and should continue to be coded as NA.</w:t>
+      </w:r>
+    </w:p>
+    <w:p>
+      <w:pPr>
+        <w:spacing w:after="0" w:line="264" w:lineRule="auto"/>
+        <w:rPr>
+          <w:lang w:val="en-US"/>
+        </w:rPr>
+      </w:pPr>
+    </w:p>
+    <w:p>
+      <w:pPr>
+        <w:spacing w:after="0" w:line="264" w:lineRule="auto"/>
+        <w:rPr>
+          <w:b/>
+          <w:lang w:val="en-US"/>
+        </w:rPr>
+      </w:pPr>
+      <w:proofErr w:type="spellStart"/>
+      <w:r>
+        <w:rPr>
+          <w:b/>
+          <w:lang w:val="en-US"/>
+        </w:rPr>
+        <w:t>deepfake</w:t>
+      </w:r>
+      <w:proofErr w:type="spellEnd"/>
+      <w:r>
+        <w:rPr>
+          <w:b/>
+          <w:lang w:val="en-US"/>
+        </w:rPr>
+        <w:t xml:space="preserve"> </w:t>
+      </w:r>
+      <w:r>
+        <w:rPr>
+          <w:b/>
+          <w:lang w:val="en-US"/>
+        </w:rPr>
+        <w:t>_</w:t>
+      </w:r>
+      <w:proofErr w:type="spellStart"/>
+      <w:r>
+        <w:rPr>
+          <w:b/>
+          <w:lang w:val="en-US"/>
+        </w:rPr>
+        <w:t>check_recoded</w:t>
+      </w:r>
+      <w:proofErr w:type="spellEnd"/>
+      <w:r>
+        <w:rPr>
+          <w:b/>
+          <w:lang w:val="en-US"/>
+        </w:rPr>
         <w:t xml:space="preserve"> or </w:t>
       </w:r>
-      <w:r>
-        <w:rPr>
-          <w:lang w:val="en-US"/>
-        </w:rPr>
-        <w:t>“</w:t>
-      </w:r>
       <w:proofErr w:type="spellStart"/>
       <w:r>
         <w:rPr>
-          <w:lang w:val="en-US"/>
-        </w:rPr>
-        <w:t>deepfake_</w:t>
-      </w:r>
-      <w:r>
-        <w:rPr>
-          <w:lang w:val="en-US"/>
-        </w:rPr>
-        <w:t>audio</w:t>
-      </w:r>
-      <w:r>
-        <w:rPr>
+          <w:b/>
+          <w:lang w:val="en-US"/>
+        </w:rPr>
+        <w:t>deepfake</w:t>
+      </w:r>
+      <w:bookmarkStart w:id="0" w:name="_GoBack"/>
+      <w:bookmarkEnd w:id="0"/>
+      <w:proofErr w:type="spellEnd"/>
+      <w:r>
+        <w:rPr>
+          <w:b/>
+          <w:lang w:val="en-US"/>
+        </w:rPr>
+        <w:t xml:space="preserve"> </w:t>
+      </w:r>
+      <w:r>
+        <w:rPr>
+          <w:b/>
           <w:lang w:val="en-US"/>
         </w:rPr>
         <w:t>_</w:t>
       </w:r>
-      <w:r>
-        <w:rPr>
-          <w:lang w:val="en-US"/>
-        </w:rPr>
-        <w:t>check</w:t>
-      </w:r>
-      <w:proofErr w:type="spellEnd"/>
-      <w:r>
-        <w:rPr>
-          <w:lang w:val="en-US"/>
-        </w:rPr>
-        <w:t>”</w:t>
-      </w:r>
-      <w:r>
-        <w:rPr>
-          <w:lang w:val="en-US"/>
-        </w:rPr>
-        <w:t xml:space="preserve"> </w:t>
-      </w:r>
-      <w:r>
-        <w:rPr>
-          <w:lang w:val="en-US"/>
-        </w:rPr>
-        <w:t>(depending on the Experiment</w:t>
-      </w:r>
-      <w:r>
-        <w:rPr>
-          <w:lang w:val="en-US"/>
-        </w:rPr>
-        <w:t xml:space="preserve"> in question</w:t>
-      </w:r>
-      <w:r>
-        <w:rPr>
-          <w:lang w:val="en-US"/>
-        </w:rPr>
-        <w:t>) and (b) “</w:t>
-      </w:r>
       <w:proofErr w:type="spellStart"/>
-      <w:r>
-        <w:rPr>
-          <w:lang w:val="en-US"/>
-        </w:rPr>
-        <w:t>Deepfake_concept_check</w:t>
-      </w:r>
-      <w:proofErr w:type="spellEnd"/>
-      <w:r>
-        <w:rPr>
-          <w:lang w:val="en-US"/>
-        </w:rPr>
-        <w:t xml:space="preserve">”. </w:t>
-      </w:r>
-    </w:p>
-    <w:p>
-      <w:pPr>
-        <w:spacing w:after="0" w:line="264" w:lineRule="auto"/>
-        <w:rPr>
-          <w:lang w:val="en-US"/>
-        </w:rPr>
-      </w:pPr>
-    </w:p>
-    <w:p>
-      <w:pPr>
-        <w:spacing w:after="0" w:line="264" w:lineRule="auto"/>
-        <w:rPr>
-          <w:lang w:val="en-US"/>
-        </w:rPr>
-      </w:pPr>
-      <w:r>
-        <w:rPr>
-          <w:lang w:val="en-US"/>
-        </w:rPr>
-        <w:t xml:space="preserve">The former </w:t>
-      </w:r>
-      <w:r>
-        <w:rPr>
-          <w:lang w:val="en-US"/>
-        </w:rPr>
-        <w:t xml:space="preserve">question </w:t>
-      </w:r>
-      <w:r>
-        <w:rPr>
-          <w:lang w:val="en-US"/>
-        </w:rPr>
-        <w:t>was designed to</w:t>
-      </w:r>
-      <w:r>
-        <w:rPr>
-          <w:lang w:val="en-US"/>
-        </w:rPr>
-        <w:t xml:space="preserve"> assess if participants recogniz</w:t>
-      </w:r>
-      <w:r>
-        <w:rPr>
-          <w:lang w:val="en-US"/>
-        </w:rPr>
-        <w:t>ed that the video they watched was a Deepfake whereas the latter question assessed if people were familiar with the concept of Deepfakes before participating in the study.</w:t>
-      </w:r>
-    </w:p>
-    <w:p>
-      <w:pPr>
-        <w:spacing w:after="0" w:line="264" w:lineRule="auto"/>
-        <w:rPr>
-          <w:lang w:val="en-US"/>
-        </w:rPr>
-      </w:pPr>
-    </w:p>
-    <w:p>
-      <w:pPr>
-        <w:spacing w:after="0" w:line="264" w:lineRule="auto"/>
-        <w:rPr>
-          <w:lang w:val="en-US"/>
-        </w:rPr>
-      </w:pPr>
-      <w:r>
-        <w:rPr>
-          <w:lang w:val="en-US"/>
-        </w:rPr>
-        <w:t xml:space="preserve">In each case </w:t>
-      </w:r>
-      <w:r>
-        <w:rPr>
-          <w:lang w:val="en-US"/>
-        </w:rPr>
-        <w:t>open-</w:t>
-      </w:r>
-      <w:r>
-        <w:rPr>
-          <w:lang w:val="en-US"/>
-        </w:rPr>
-        <w:t xml:space="preserve">ended responses should be coded </w:t>
-      </w:r>
-      <w:r>
-        <w:rPr>
-          <w:lang w:val="en-US"/>
-        </w:rPr>
-        <w:t>in one of three ways</w:t>
-      </w:r>
-      <w:r>
-        <w:rPr>
-          <w:lang w:val="en-US"/>
-        </w:rPr>
-        <w:t>: either as “TRUE”, “FALSE”, or “UNCLEAR”. The criteria for coding a response into each of these categories is listed below.</w:t>
-      </w:r>
-    </w:p>
-    <w:p>
-      <w:pPr>
-        <w:spacing w:after="0" w:line="264" w:lineRule="auto"/>
-        <w:rPr>
-          <w:lang w:val="en-US"/>
-        </w:rPr>
-      </w:pPr>
-    </w:p>
-    <w:p>
-      <w:pPr>
-        <w:spacing w:after="0" w:line="264" w:lineRule="auto"/>
-        <w:rPr>
-          <w:lang w:val="en-US"/>
-        </w:rPr>
-      </w:pPr>
-      <w:r>
-        <w:rPr>
-          <w:lang w:val="en-US"/>
-        </w:rPr>
-        <w:t>Note: If either question contains a NA value then this indicates that the value is missing and should continue to be coded as NA.</w:t>
-      </w:r>
-    </w:p>
-    <w:p>
-      <w:pPr>
-        <w:spacing w:after="0" w:line="264" w:lineRule="auto"/>
-        <w:rPr>
-          <w:lang w:val="en-US"/>
-        </w:rPr>
-      </w:pPr>
-    </w:p>
-    <w:p>
-      <w:pPr>
-        <w:spacing w:after="0" w:line="264" w:lineRule="auto"/>
-        <w:rPr>
-          <w:b/>
-          <w:lang w:val="en-US"/>
-        </w:rPr>
-      </w:pPr>
-      <w:proofErr w:type="spellStart"/>
-      <w:r>
-        <w:rPr>
-          <w:b/>
-          <w:lang w:val="en-US"/>
-        </w:rPr>
-        <w:t>deepfake_</w:t>
-      </w:r>
-      <w:r>
-        <w:rPr>
-          <w:b/>
-          <w:lang w:val="en-US"/>
-        </w:rPr>
-        <w:t>video_</w:t>
-      </w:r>
-      <w:r>
-        <w:rPr>
-          <w:b/>
-          <w:lang w:val="en-US"/>
-        </w:rPr>
-        <w:t>check_recoded</w:t>
-      </w:r>
-      <w:proofErr w:type="spellEnd"/>
-      <w:r>
-        <w:rPr>
-          <w:b/>
-          <w:lang w:val="en-US"/>
-        </w:rPr>
-        <w:t xml:space="preserve"> or </w:t>
-      </w:r>
-      <w:proofErr w:type="spellStart"/>
-      <w:r>
-        <w:rPr>
-          <w:b/>
-          <w:lang w:val="en-US"/>
-        </w:rPr>
-        <w:t>deepfake_</w:t>
-      </w:r>
-      <w:r>
-        <w:rPr>
-          <w:b/>
-          <w:lang w:val="en-US"/>
-        </w:rPr>
-        <w:t>audio</w:t>
-      </w:r>
-      <w:r>
-        <w:rPr>
-          <w:b/>
-          <w:lang w:val="en-US"/>
-        </w:rPr>
-        <w:t>_</w:t>
-      </w:r>
       <w:r>
         <w:rPr>
           <w:b/>
@@ -573,31 +568,7 @@
         <w:rPr>
           <w:lang w:val="en-US"/>
         </w:rPr>
-        <w:t>The participants indicated a simple</w:t>
-      </w:r>
-      <w:r>
-        <w:rPr>
-          <w:lang w:val="en-US"/>
-        </w:rPr>
-        <w:t xml:space="preserve"> negation</w:t>
-      </w:r>
-      <w:r>
-        <w:rPr>
-          <w:lang w:val="en-US"/>
-        </w:rPr>
-        <w:t xml:space="preserve"> e.g., “</w:t>
-      </w:r>
-      <w:r>
-        <w:rPr>
-          <w:lang w:val="en-US"/>
-        </w:rPr>
-        <w:t>no</w:t>
-      </w:r>
-      <w:r>
-        <w:rPr>
-          <w:lang w:val="en-US"/>
-        </w:rPr>
-        <w:t xml:space="preserve">” </w:t>
+        <w:t xml:space="preserve">The participants indicated a simple negation e.g., “no” </w:t>
       </w:r>
       <w:r>
         <w:rPr>
@@ -648,43 +619,7 @@
         <w:rPr>
           <w:lang w:val="en-US"/>
         </w:rPr>
-        <w:t xml:space="preserve"> that it was a Deepfake (i.e., they said something to this effect; e.g., “I did</w:t>
-      </w:r>
-      <w:r>
-        <w:rPr>
-          <w:lang w:val="en-US"/>
-        </w:rPr>
-        <w:t xml:space="preserve"> not</w:t>
-      </w:r>
-      <w:r>
-        <w:rPr>
-          <w:lang w:val="en-US"/>
-        </w:rPr>
-        <w:t xml:space="preserve">”, “I </w:t>
-      </w:r>
-      <w:r>
-        <w:rPr>
-          <w:lang w:val="en-US"/>
-        </w:rPr>
-        <w:t>didn’t recognize</w:t>
-      </w:r>
-      <w:r>
-        <w:rPr>
-          <w:lang w:val="en-US"/>
-        </w:rPr>
-        <w:t xml:space="preserve">”, “I </w:t>
-      </w:r>
-      <w:r>
-        <w:rPr>
-          <w:lang w:val="en-US"/>
-        </w:rPr>
-        <w:t>thought it was genuine</w:t>
-      </w:r>
-      <w:r>
-        <w:rPr>
-          <w:lang w:val="en-US"/>
-        </w:rPr>
-        <w:t>”)</w:t>
+        <w:t xml:space="preserve"> that it was a Deepfake (i.e., they said something to this effect; e.g., “I did not”, “I didn’t recognize”, “I thought it was genuine”)</w:t>
       </w:r>
       <w:r>
         <w:rPr>
@@ -709,13 +644,7 @@
         <w:rPr>
           <w:lang w:val="en-US"/>
         </w:rPr>
-        <w:t>If their response indicated that the content was</w:t>
-      </w:r>
-      <w:r>
-        <w:rPr>
-          <w:lang w:val="en-US"/>
-        </w:rPr>
-        <w:t xml:space="preserve"> manipulated or suspicious but they </w:t>
+        <w:t xml:space="preserve">If their response indicated that the content was manipulated or suspicious but they </w:t>
       </w:r>
       <w:r>
         <w:rPr>
@@ -740,13 +669,7 @@
         <w:rPr>
           <w:lang w:val="en-US"/>
         </w:rPr>
-        <w:t>that it was Deepfaked</w:t>
-      </w:r>
-      <w:r>
-        <w:rPr>
-          <w:lang w:val="en-US"/>
-        </w:rPr>
-        <w:t>.</w:t>
+        <w:t>that it was Deepfaked.</w:t>
       </w:r>
     </w:p>
     <w:p>
@@ -1113,13 +1036,7 @@
         <w:rPr>
           <w:lang w:val="en-US"/>
         </w:rPr>
-        <w:t xml:space="preserve">If their response indicated that they </w:t>
-      </w:r>
-      <w:r>
-        <w:rPr>
-          <w:lang w:val="en-US"/>
-        </w:rPr>
-        <w:t xml:space="preserve">were </w:t>
+        <w:t xml:space="preserve">If their response indicated that they were </w:t>
       </w:r>
       <w:r>
         <w:rPr>
@@ -1132,85 +1049,7 @@
         <w:rPr>
           <w:lang w:val="en-US"/>
         </w:rPr>
-        <w:t xml:space="preserve"> of the concept of </w:t>
-      </w:r>
-      <w:r>
-        <w:rPr>
-          <w:lang w:val="en-US"/>
-        </w:rPr>
-        <w:t>Deepfake</w:t>
-      </w:r>
-      <w:r>
-        <w:rPr>
-          <w:lang w:val="en-US"/>
-        </w:rPr>
-        <w:t>s</w:t>
-      </w:r>
-      <w:r>
-        <w:rPr>
-          <w:lang w:val="en-US"/>
-        </w:rPr>
-        <w:t xml:space="preserve"> </w:t>
-      </w:r>
-      <w:r>
-        <w:rPr>
-          <w:lang w:val="en-US"/>
-        </w:rPr>
-        <w:t xml:space="preserve">prior to the study </w:t>
-      </w:r>
-      <w:r>
-        <w:rPr>
-          <w:lang w:val="en-US"/>
-        </w:rPr>
-        <w:t xml:space="preserve">(i.e., they said something to this effect; e.g., “I </w:t>
-      </w:r>
-      <w:r>
-        <w:rPr>
-          <w:lang w:val="en-US"/>
-        </w:rPr>
-        <w:t xml:space="preserve">was </w:t>
-      </w:r>
-      <w:r>
-        <w:rPr>
-          <w:lang w:val="en-US"/>
-        </w:rPr>
-        <w:t>not</w:t>
-      </w:r>
-      <w:r>
-        <w:rPr>
-          <w:lang w:val="en-US"/>
-        </w:rPr>
-        <w:t xml:space="preserve"> aware</w:t>
-      </w:r>
-      <w:r>
-        <w:rPr>
-          <w:lang w:val="en-US"/>
-        </w:rPr>
-        <w:t xml:space="preserve">”, “I didn’t </w:t>
-      </w:r>
-      <w:r>
-        <w:rPr>
-          <w:lang w:val="en-US"/>
-        </w:rPr>
-        <w:t>know</w:t>
-      </w:r>
-      <w:r>
-        <w:rPr>
-          <w:lang w:val="en-US"/>
-        </w:rPr>
-        <w:t xml:space="preserve">”, “I </w:t>
-      </w:r>
-      <w:r>
-        <w:rPr>
-          <w:lang w:val="en-US"/>
-        </w:rPr>
-        <w:t>never heard</w:t>
-      </w:r>
-      <w:r>
-        <w:rPr>
-          <w:lang w:val="en-US"/>
-        </w:rPr>
-        <w:t>”)</w:t>
+        <w:t xml:space="preserve"> of the concept of Deepfakes prior to the study (i.e., they said something to this effect; e.g., “I was not aware”, “I didn’t know”, “I never heard”)</w:t>
       </w:r>
       <w:r>
         <w:rPr>
@@ -1296,8 +1135,6 @@
         </w:rPr>
         <w:t>to the TRUE or FALSE categories.</w:t>
       </w:r>
-      <w:bookmarkStart w:id="0" w:name="_GoBack"/>
-      <w:bookmarkEnd w:id="0"/>
     </w:p>
     <w:p>
       <w:pPr>
@@ -1321,7 +1158,7 @@
 </file>
 
 <file path=word/numbering.xml><?xml version="1.0" encoding="utf-8"?>
-<w:numbering xmlns:wpc="http://schemas.microsoft.com/office/word/2010/wordprocessingCanvas" xmlns:cx="http://schemas.microsoft.com/office/drawing/2014/chartex" xmlns:cx1="http://schemas.microsoft.com/office/drawing/2015/9/8/chartex" xmlns:mc="http://schemas.openxmlformats.org/markup-compatibility/2006" xmlns:o="urn:schemas-microsoft-com:office:office" xmlns:r="http://schemas.openxmlformats.org/officeDocument/2006/relationships" xmlns:m="http://schemas.openxmlformats.org/officeDocument/2006/math" xmlns:v="urn:schemas-microsoft-com:vml" xmlns:wp14="http://schemas.microsoft.com/office/word/2010/wordprocessingDrawing" xmlns:wp="http://schemas.openxmlformats.org/drawingml/2006/wordprocessingDrawing" xmlns:w10="urn:schemas-microsoft-com:office:word" xmlns:w="http://schemas.openxmlformats.org/wordprocessingml/2006/main" xmlns:w14="http://schemas.microsoft.com/office/word/2010/wordml" xmlns:w15="http://schemas.microsoft.com/office/word/2012/wordml" xmlns:w16se="http://schemas.microsoft.com/office/word/2015/wordml/symex" xmlns:wpg="http://schemas.microsoft.com/office/word/2010/wordprocessingGroup" xmlns:wpi="http://schemas.microsoft.com/office/word/2010/wordprocessingInk" xmlns:wne="http://schemas.microsoft.com/office/word/2006/wordml" xmlns:wps="http://schemas.microsoft.com/office/word/2010/wordprocessingShape" mc:Ignorable="w14 w15 w16se wp14">
+<w:numbering xmlns:wpc="http://schemas.microsoft.com/office/word/2010/wordprocessingCanvas" xmlns:cx="http://schemas.microsoft.com/office/drawing/2014/chartex" xmlns:cx1="http://schemas.microsoft.com/office/drawing/2015/9/8/chartex" xmlns:cx2="http://schemas.microsoft.com/office/drawing/2015/10/21/chartex" xmlns:cx3="http://schemas.microsoft.com/office/drawing/2016/5/9/chartex" xmlns:cx4="http://schemas.microsoft.com/office/drawing/2016/5/10/chartex" xmlns:cx5="http://schemas.microsoft.com/office/drawing/2016/5/11/chartex" xmlns:cx6="http://schemas.microsoft.com/office/drawing/2016/5/12/chartex" xmlns:cx7="http://schemas.microsoft.com/office/drawing/2016/5/13/chartex" xmlns:cx8="http://schemas.microsoft.com/office/drawing/2016/5/14/chartex" xmlns:mc="http://schemas.openxmlformats.org/markup-compatibility/2006" xmlns:aink="http://schemas.microsoft.com/office/drawing/2016/ink" xmlns:am3d="http://schemas.microsoft.com/office/drawing/2017/model3d" xmlns:o="urn:schemas-microsoft-com:office:office" xmlns:r="http://schemas.openxmlformats.org/officeDocument/2006/relationships" xmlns:m="http://schemas.openxmlformats.org/officeDocument/2006/math" xmlns:v="urn:schemas-microsoft-com:vml" xmlns:wp14="http://schemas.microsoft.com/office/word/2010/wordprocessingDrawing" xmlns:wp="http://schemas.openxmlformats.org/drawingml/2006/wordprocessingDrawing" xmlns:w10="urn:schemas-microsoft-com:office:word" xmlns:w="http://schemas.openxmlformats.org/wordprocessingml/2006/main" xmlns:w14="http://schemas.microsoft.com/office/word/2010/wordml" xmlns:w15="http://schemas.microsoft.com/office/word/2012/wordml" xmlns:w16cid="http://schemas.microsoft.com/office/word/2016/wordml/cid" xmlns:w16se="http://schemas.microsoft.com/office/word/2015/wordml/symex" xmlns:wpg="http://schemas.microsoft.com/office/word/2010/wordprocessingGroup" xmlns:wpi="http://schemas.microsoft.com/office/word/2010/wordprocessingInk" xmlns:wne="http://schemas.microsoft.com/office/word/2006/wordml" xmlns:wps="http://schemas.microsoft.com/office/word/2010/wordprocessingShape" mc:Ignorable="w14 w15 w16se w16cid wp14">
   <w:abstractNum w:abstractNumId="0" w15:restartNumberingAfterBreak="0">
     <w:nsid w:val="17ED1FEE"/>
     <w:multiLevelType w:val="hybridMultilevel"/>
@@ -1534,7 +1371,7 @@
 </file>
 
 <file path=word/styles.xml><?xml version="1.0" encoding="utf-8"?>
-<w:styles xmlns:mc="http://schemas.openxmlformats.org/markup-compatibility/2006" xmlns:r="http://schemas.openxmlformats.org/officeDocument/2006/relationships" xmlns:w="http://schemas.openxmlformats.org/wordprocessingml/2006/main" xmlns:w14="http://schemas.microsoft.com/office/word/2010/wordml" xmlns:w15="http://schemas.microsoft.com/office/word/2012/wordml" xmlns:w16se="http://schemas.microsoft.com/office/word/2015/wordml/symex" mc:Ignorable="w14 w15 w16se">
+<w:styles xmlns:mc="http://schemas.openxmlformats.org/markup-compatibility/2006" xmlns:r="http://schemas.openxmlformats.org/officeDocument/2006/relationships" xmlns:w="http://schemas.openxmlformats.org/wordprocessingml/2006/main" xmlns:w14="http://schemas.microsoft.com/office/word/2010/wordml" xmlns:w15="http://schemas.microsoft.com/office/word/2012/wordml" xmlns:w16cid="http://schemas.microsoft.com/office/word/2016/wordml/cid" xmlns:w16se="http://schemas.microsoft.com/office/word/2015/wordml/symex" mc:Ignorable="w14 w15 w16se w16cid">
   <w:docDefaults>
     <w:rPrDefault>
       <w:rPr>
@@ -1550,7 +1387,7 @@
       </w:pPr>
     </w:pPrDefault>
   </w:docDefaults>
-  <w:latentStyles w:defLockedState="0" w:defUIPriority="99" w:defSemiHidden="0" w:defUnhideWhenUsed="0" w:defQFormat="0" w:count="371">
+  <w:latentStyles w:defLockedState="0" w:defUIPriority="99" w:defSemiHidden="0" w:defUnhideWhenUsed="0" w:defQFormat="0" w:count="375">
     <w:lsdException w:name="Normal" w:uiPriority="0" w:qFormat="1"/>
     <w:lsdException w:name="heading 1" w:uiPriority="9" w:qFormat="1"/>
     <w:lsdException w:name="heading 2" w:semiHidden="1" w:uiPriority="9" w:unhideWhenUsed="1" w:qFormat="1"/>
@@ -1656,7 +1493,6 @@
     <w:lsdException w:name="HTML Sample" w:semiHidden="1" w:unhideWhenUsed="1"/>
     <w:lsdException w:name="HTML Typewriter" w:semiHidden="1" w:unhideWhenUsed="1"/>
     <w:lsdException w:name="HTML Variable" w:semiHidden="1" w:unhideWhenUsed="1"/>
-    <w:lsdException w:name="Normal Table" w:semiHidden="1" w:unhideWhenUsed="1"/>
     <w:lsdException w:name="annotation subject" w:semiHidden="1" w:unhideWhenUsed="1"/>
     <w:lsdException w:name="No List" w:semiHidden="1" w:unhideWhenUsed="1"/>
     <w:lsdException w:name="Outline List 1" w:semiHidden="1" w:unhideWhenUsed="1"/>
@@ -1700,10 +1536,8 @@
     <w:lsdException w:name="Table Elegant" w:semiHidden="1" w:unhideWhenUsed="1"/>
     <w:lsdException w:name="Table Professional" w:semiHidden="1" w:unhideWhenUsed="1"/>
     <w:lsdException w:name="Table Subtle 1" w:semiHidden="1" w:unhideWhenUsed="1"/>
-    <w:lsdException w:name="Table Subtle 2" w:semiHidden="1" w:unhideWhenUsed="1"/>
     <w:lsdException w:name="Table Web 1" w:semiHidden="1" w:unhideWhenUsed="1"/>
     <w:lsdException w:name="Table Web 2" w:semiHidden="1" w:unhideWhenUsed="1"/>
-    <w:lsdException w:name="Table Web 3" w:semiHidden="1" w:unhideWhenUsed="1"/>
     <w:lsdException w:name="Balloon Text" w:semiHidden="1" w:unhideWhenUsed="1"/>
     <w:lsdException w:name="Table Grid" w:uiPriority="39"/>
     <w:lsdException w:name="Table Theme" w:semiHidden="1" w:unhideWhenUsed="1"/>
@@ -1922,6 +1756,10 @@
     <w:lsdException w:name="List Table 5 Dark Accent 6" w:uiPriority="50"/>
     <w:lsdException w:name="List Table 6 Colorful Accent 6" w:uiPriority="51"/>
     <w:lsdException w:name="List Table 7 Colorful Accent 6" w:uiPriority="52"/>
+    <w:lsdException w:name="Mention" w:semiHidden="1" w:unhideWhenUsed="1"/>
+    <w:lsdException w:name="Smart Hyperlink" w:semiHidden="1" w:unhideWhenUsed="1"/>
+    <w:lsdException w:name="Hashtag" w:semiHidden="1" w:unhideWhenUsed="1"/>
+    <w:lsdException w:name="Unresolved Mention" w:semiHidden="1" w:unhideWhenUsed="1"/>
   </w:latentStyles>
   <w:style w:type="paragraph" w:default="1" w:styleId="Normal">
     <w:name w:val="Normal"/>

</xml_diff>

<commit_message>
Updated instructions for raters and SM documents
</commit_message>
<xml_diff>
--- a/data/3 Instructions for raters.docx
+++ b/data/3 Instructions for raters.docx
@@ -1,6 +1,6 @@
 
 <file path=word/document.xml><?xml version="1.0" encoding="utf-8"?>
-<w:document xmlns:wpc="http://schemas.microsoft.com/office/word/2010/wordprocessingCanvas" xmlns:cx="http://schemas.microsoft.com/office/drawing/2014/chartex" xmlns:cx1="http://schemas.microsoft.com/office/drawing/2015/9/8/chartex" xmlns:cx2="http://schemas.microsoft.com/office/drawing/2015/10/21/chartex" xmlns:cx3="http://schemas.microsoft.com/office/drawing/2016/5/9/chartex" xmlns:cx4="http://schemas.microsoft.com/office/drawing/2016/5/10/chartex" xmlns:cx5="http://schemas.microsoft.com/office/drawing/2016/5/11/chartex" xmlns:cx6="http://schemas.microsoft.com/office/drawing/2016/5/12/chartex" xmlns:cx7="http://schemas.microsoft.com/office/drawing/2016/5/13/chartex" xmlns:cx8="http://schemas.microsoft.com/office/drawing/2016/5/14/chartex" xmlns:mc="http://schemas.openxmlformats.org/markup-compatibility/2006" xmlns:aink="http://schemas.microsoft.com/office/drawing/2016/ink" xmlns:am3d="http://schemas.microsoft.com/office/drawing/2017/model3d" xmlns:o="urn:schemas-microsoft-com:office:office" xmlns:r="http://schemas.openxmlformats.org/officeDocument/2006/relationships" xmlns:m="http://schemas.openxmlformats.org/officeDocument/2006/math" xmlns:v="urn:schemas-microsoft-com:vml" xmlns:wp14="http://schemas.microsoft.com/office/word/2010/wordprocessingDrawing" xmlns:wp="http://schemas.openxmlformats.org/drawingml/2006/wordprocessingDrawing" xmlns:w10="urn:schemas-microsoft-com:office:word" xmlns:w="http://schemas.openxmlformats.org/wordprocessingml/2006/main" xmlns:w14="http://schemas.microsoft.com/office/word/2010/wordml" xmlns:w15="http://schemas.microsoft.com/office/word/2012/wordml" xmlns:w16cid="http://schemas.microsoft.com/office/word/2016/wordml/cid" xmlns:w16se="http://schemas.microsoft.com/office/word/2015/wordml/symex" xmlns:wpg="http://schemas.microsoft.com/office/word/2010/wordprocessingGroup" xmlns:wpi="http://schemas.microsoft.com/office/word/2010/wordprocessingInk" xmlns:wne="http://schemas.microsoft.com/office/word/2006/wordml" xmlns:wps="http://schemas.microsoft.com/office/word/2010/wordprocessingShape" mc:Ignorable="w14 w15 w16se w16cid wp14">
+<w:document xmlns:wpc="http://schemas.microsoft.com/office/word/2010/wordprocessingCanvas" xmlns:cx="http://schemas.microsoft.com/office/drawing/2014/chartex" xmlns:cx1="http://schemas.microsoft.com/office/drawing/2015/9/8/chartex" xmlns:mc="http://schemas.openxmlformats.org/markup-compatibility/2006" xmlns:o="urn:schemas-microsoft-com:office:office" xmlns:r="http://schemas.openxmlformats.org/officeDocument/2006/relationships" xmlns:m="http://schemas.openxmlformats.org/officeDocument/2006/math" xmlns:v="urn:schemas-microsoft-com:vml" xmlns:wp14="http://schemas.microsoft.com/office/word/2010/wordprocessingDrawing" xmlns:wp="http://schemas.openxmlformats.org/drawingml/2006/wordprocessingDrawing" xmlns:w10="urn:schemas-microsoft-com:office:word" xmlns:w="http://schemas.openxmlformats.org/wordprocessingml/2006/main" xmlns:w14="http://schemas.microsoft.com/office/word/2010/wordml" xmlns:w15="http://schemas.microsoft.com/office/word/2012/wordml" xmlns:w16se="http://schemas.microsoft.com/office/word/2015/wordml/symex" xmlns:wpg="http://schemas.microsoft.com/office/word/2010/wordprocessingGroup" xmlns:wpi="http://schemas.microsoft.com/office/word/2010/wordprocessingInk" xmlns:wne="http://schemas.microsoft.com/office/word/2006/wordml" xmlns:wps="http://schemas.microsoft.com/office/word/2010/wordprocessingShape" mc:Ignorable="w14 w15 w16se wp14">
   <w:body>
     <w:p>
       <w:pPr>
@@ -120,99 +120,253 @@
         <w:rPr>
           <w:lang w:val="en-US"/>
         </w:rPr>
-        <w:t xml:space="preserve"> or “</w:t>
+        <w:t xml:space="preserve"> and (b) “</w:t>
       </w:r>
       <w:proofErr w:type="spellStart"/>
       <w:r>
         <w:rPr>
           <w:lang w:val="en-US"/>
         </w:rPr>
-        <w:t>deepfake_check</w:t>
+        <w:t>d</w:t>
+      </w:r>
+      <w:r>
+        <w:rPr>
+          <w:lang w:val="en-US"/>
+        </w:rPr>
+        <w:t>eepfake_concept_check</w:t>
       </w:r>
       <w:proofErr w:type="spellEnd"/>
       <w:r>
         <w:rPr>
           <w:lang w:val="en-US"/>
         </w:rPr>
-        <w:t>”</w:t>
-      </w:r>
-      <w:r>
-        <w:rPr>
+        <w:t xml:space="preserve">”. </w:t>
+      </w:r>
+    </w:p>
+    <w:p>
+      <w:pPr>
+        <w:spacing w:after="0" w:line="264" w:lineRule="auto"/>
+        <w:rPr>
+          <w:lang w:val="en-US"/>
+        </w:rPr>
+      </w:pPr>
+    </w:p>
+    <w:p>
+      <w:pPr>
+        <w:spacing w:after="0" w:line="264" w:lineRule="auto"/>
+        <w:rPr>
+          <w:lang w:val="en-US"/>
+        </w:rPr>
+      </w:pPr>
+      <w:r>
+        <w:rPr>
+          <w:lang w:val="en-US"/>
+        </w:rPr>
+        <w:t xml:space="preserve">The former </w:t>
+      </w:r>
+      <w:r>
+        <w:rPr>
+          <w:lang w:val="en-US"/>
+        </w:rPr>
+        <w:t xml:space="preserve">question </w:t>
+      </w:r>
+      <w:r>
+        <w:rPr>
+          <w:lang w:val="en-US"/>
+        </w:rPr>
+        <w:t>was designed to</w:t>
+      </w:r>
+      <w:r>
+        <w:rPr>
+          <w:lang w:val="en-US"/>
+        </w:rPr>
+        <w:t xml:space="preserve"> assess if participants recogniz</w:t>
+      </w:r>
+      <w:r>
+        <w:rPr>
+          <w:lang w:val="en-US"/>
+        </w:rPr>
+        <w:t>ed that the video</w:t>
+      </w:r>
+      <w:r>
+        <w:rPr>
+          <w:lang w:val="en-US"/>
+        </w:rPr>
+        <w:t>/audio</w:t>
+      </w:r>
+      <w:r>
+        <w:rPr>
+          <w:lang w:val="en-US"/>
+        </w:rPr>
+        <w:t xml:space="preserve"> they watched was a Deepfake whereas the latter question assessed if people were familiar with the concept of Deepfakes before participating in the study.</w:t>
+      </w:r>
+    </w:p>
+    <w:p>
+      <w:pPr>
+        <w:spacing w:after="0" w:line="264" w:lineRule="auto"/>
+        <w:rPr>
+          <w:lang w:val="en-US"/>
+        </w:rPr>
+      </w:pPr>
+    </w:p>
+    <w:p>
+      <w:pPr>
+        <w:spacing w:after="0" w:line="264" w:lineRule="auto"/>
+        <w:rPr>
+          <w:lang w:val="en-US"/>
+        </w:rPr>
+      </w:pPr>
+      <w:r>
+        <w:rPr>
+          <w:lang w:val="en-US"/>
+        </w:rPr>
+        <w:t xml:space="preserve">In each case </w:t>
+      </w:r>
+      <w:r>
+        <w:rPr>
+          <w:lang w:val="en-US"/>
+        </w:rPr>
+        <w:t>open-</w:t>
+      </w:r>
+      <w:r>
+        <w:rPr>
+          <w:lang w:val="en-US"/>
+        </w:rPr>
+        <w:t xml:space="preserve">ended responses should be coded </w:t>
+      </w:r>
+      <w:r>
+        <w:rPr>
+          <w:lang w:val="en-US"/>
+        </w:rPr>
+        <w:t xml:space="preserve">in one of </w:t>
+      </w:r>
+      <w:r>
+        <w:rPr>
+          <w:lang w:val="en-US"/>
+        </w:rPr>
+        <w:t xml:space="preserve">two </w:t>
+      </w:r>
+      <w:r>
+        <w:rPr>
+          <w:lang w:val="en-US"/>
+        </w:rPr>
+        <w:t>ways</w:t>
+      </w:r>
+      <w:r>
+        <w:rPr>
+          <w:lang w:val="en-US"/>
+        </w:rPr>
+        <w:t>: either as “TRUE” or</w:t>
+      </w:r>
+      <w:r>
+        <w:rPr>
+          <w:lang w:val="en-US"/>
+        </w:rPr>
+        <w:t xml:space="preserve"> “FALSE”. The criteria for coding a response into each of these categories is listed below.</w:t>
+      </w:r>
+    </w:p>
+    <w:p>
+      <w:pPr>
+        <w:spacing w:after="0" w:line="264" w:lineRule="auto"/>
+        <w:rPr>
+          <w:lang w:val="en-US"/>
+        </w:rPr>
+      </w:pPr>
+    </w:p>
+    <w:p>
+      <w:pPr>
+        <w:spacing w:after="0" w:line="264" w:lineRule="auto"/>
+        <w:rPr>
+          <w:lang w:val="en-US"/>
+        </w:rPr>
+      </w:pPr>
+      <w:r>
+        <w:rPr>
+          <w:lang w:val="en-US"/>
+        </w:rPr>
+        <w:t>Note: If either question contains a NA value then this indicates that the value is missing and should continue to be coded as NA.</w:t>
+      </w:r>
+    </w:p>
+    <w:p>
+      <w:pPr>
+        <w:spacing w:after="0" w:line="264" w:lineRule="auto"/>
+        <w:rPr>
+          <w:lang w:val="en-US"/>
+        </w:rPr>
+      </w:pPr>
+    </w:p>
+    <w:p>
+      <w:pPr>
+        <w:spacing w:after="0" w:line="264" w:lineRule="auto"/>
+        <w:rPr>
+          <w:b/>
+          <w:lang w:val="en-US"/>
+        </w:rPr>
+      </w:pPr>
+      <w:proofErr w:type="spellStart"/>
+      <w:r>
+        <w:rPr>
+          <w:b/>
+          <w:lang w:val="en-US"/>
+        </w:rPr>
+        <w:t>deepfake</w:t>
+      </w:r>
+      <w:proofErr w:type="spellEnd"/>
+      <w:r>
+        <w:rPr>
+          <w:b/>
           <w:lang w:val="en-US"/>
         </w:rPr>
         <w:t xml:space="preserve"> </w:t>
       </w:r>
       <w:r>
         <w:rPr>
-          <w:lang w:val="en-US"/>
-        </w:rPr>
-        <w:t>and (b) “</w:t>
+          <w:b/>
+          <w:lang w:val="en-US"/>
+        </w:rPr>
+        <w:t>_</w:t>
       </w:r>
       <w:proofErr w:type="spellStart"/>
       <w:r>
         <w:rPr>
-          <w:lang w:val="en-US"/>
-        </w:rPr>
-        <w:t>d</w:t>
-      </w:r>
-      <w:r>
-        <w:rPr>
-          <w:lang w:val="en-US"/>
-        </w:rPr>
-        <w:t>eepfake_concept_check</w:t>
+          <w:b/>
+          <w:lang w:val="en-US"/>
+        </w:rPr>
+        <w:t>check_recoded</w:t>
       </w:r>
       <w:proofErr w:type="spellEnd"/>
       <w:r>
         <w:rPr>
-          <w:lang w:val="en-US"/>
-        </w:rPr>
-        <w:t xml:space="preserve">”. </w:t>
-      </w:r>
-    </w:p>
-    <w:p>
-      <w:pPr>
-        <w:spacing w:after="0" w:line="264" w:lineRule="auto"/>
-        <w:rPr>
-          <w:lang w:val="en-US"/>
-        </w:rPr>
-      </w:pPr>
-    </w:p>
-    <w:p>
-      <w:pPr>
-        <w:spacing w:after="0" w:line="264" w:lineRule="auto"/>
-        <w:rPr>
-          <w:lang w:val="en-US"/>
-        </w:rPr>
-      </w:pPr>
-      <w:r>
-        <w:rPr>
-          <w:lang w:val="en-US"/>
-        </w:rPr>
-        <w:t xml:space="preserve">The former </w:t>
-      </w:r>
-      <w:r>
-        <w:rPr>
-          <w:lang w:val="en-US"/>
-        </w:rPr>
-        <w:t xml:space="preserve">question </w:t>
-      </w:r>
-      <w:r>
-        <w:rPr>
-          <w:lang w:val="en-US"/>
-        </w:rPr>
-        <w:t>was designed to</w:t>
-      </w:r>
-      <w:r>
-        <w:rPr>
-          <w:lang w:val="en-US"/>
-        </w:rPr>
-        <w:t xml:space="preserve"> assess if participants recogniz</w:t>
-      </w:r>
-      <w:r>
-        <w:rPr>
-          <w:lang w:val="en-US"/>
-        </w:rPr>
-        <w:t>ed that the video</w:t>
+          <w:b/>
+          <w:lang w:val="en-US"/>
+        </w:rPr>
+        <w:t xml:space="preserve"> </w:t>
+      </w:r>
+    </w:p>
+    <w:p>
+      <w:pPr>
+        <w:spacing w:after="0" w:line="264" w:lineRule="auto"/>
+        <w:rPr>
+          <w:lang w:val="en-US"/>
+        </w:rPr>
+      </w:pPr>
+      <w:r>
+        <w:rPr>
+          <w:lang w:val="en-US"/>
+        </w:rPr>
+        <w:t xml:space="preserve">This </w:t>
+      </w:r>
+      <w:r>
+        <w:rPr>
+          <w:lang w:val="en-US"/>
+        </w:rPr>
+        <w:t xml:space="preserve">question probed if </w:t>
+      </w:r>
+      <w:r>
+        <w:rPr>
+          <w:lang w:val="en-US"/>
+        </w:rPr>
+        <w:t>participants were aware that the video</w:t>
       </w:r>
       <w:r>
         <w:rPr>
@@ -224,191 +378,7 @@
         <w:rPr>
           <w:lang w:val="en-US"/>
         </w:rPr>
-        <w:t xml:space="preserve"> they watched was a Deepfake whereas the latter question assessed if people were familiar with the concept of Deepfakes before participating in the study.</w:t>
-      </w:r>
-    </w:p>
-    <w:p>
-      <w:pPr>
-        <w:spacing w:after="0" w:line="264" w:lineRule="auto"/>
-        <w:rPr>
-          <w:lang w:val="en-US"/>
-        </w:rPr>
-      </w:pPr>
-    </w:p>
-    <w:p>
-      <w:pPr>
-        <w:spacing w:after="0" w:line="264" w:lineRule="auto"/>
-        <w:rPr>
-          <w:lang w:val="en-US"/>
-        </w:rPr>
-      </w:pPr>
-      <w:r>
-        <w:rPr>
-          <w:lang w:val="en-US"/>
-        </w:rPr>
-        <w:t xml:space="preserve">In each case </w:t>
-      </w:r>
-      <w:r>
-        <w:rPr>
-          <w:lang w:val="en-US"/>
-        </w:rPr>
-        <w:t>open-</w:t>
-      </w:r>
-      <w:r>
-        <w:rPr>
-          <w:lang w:val="en-US"/>
-        </w:rPr>
-        <w:t xml:space="preserve">ended responses should be coded </w:t>
-      </w:r>
-      <w:r>
-        <w:rPr>
-          <w:lang w:val="en-US"/>
-        </w:rPr>
-        <w:t>in one of three ways</w:t>
-      </w:r>
-      <w:r>
-        <w:rPr>
-          <w:lang w:val="en-US"/>
-        </w:rPr>
-        <w:t>: either as “TRUE”, “FALSE”, or “UNCLEAR”. The criteria for coding a response into each of these categories is listed below.</w:t>
-      </w:r>
-    </w:p>
-    <w:p>
-      <w:pPr>
-        <w:spacing w:after="0" w:line="264" w:lineRule="auto"/>
-        <w:rPr>
-          <w:lang w:val="en-US"/>
-        </w:rPr>
-      </w:pPr>
-    </w:p>
-    <w:p>
-      <w:pPr>
-        <w:spacing w:after="0" w:line="264" w:lineRule="auto"/>
-        <w:rPr>
-          <w:lang w:val="en-US"/>
-        </w:rPr>
-      </w:pPr>
-      <w:r>
-        <w:rPr>
-          <w:lang w:val="en-US"/>
-        </w:rPr>
-        <w:t>Note: If either question contains a NA value then this indicates that the value is missing and should continue to be coded as NA.</w:t>
-      </w:r>
-    </w:p>
-    <w:p>
-      <w:pPr>
-        <w:spacing w:after="0" w:line="264" w:lineRule="auto"/>
-        <w:rPr>
-          <w:lang w:val="en-US"/>
-        </w:rPr>
-      </w:pPr>
-    </w:p>
-    <w:p>
-      <w:pPr>
-        <w:spacing w:after="0" w:line="264" w:lineRule="auto"/>
-        <w:rPr>
-          <w:b/>
-          <w:lang w:val="en-US"/>
-        </w:rPr>
-      </w:pPr>
-      <w:proofErr w:type="spellStart"/>
-      <w:r>
-        <w:rPr>
-          <w:b/>
-          <w:lang w:val="en-US"/>
-        </w:rPr>
-        <w:t>deepfake</w:t>
-      </w:r>
-      <w:proofErr w:type="spellEnd"/>
-      <w:r>
-        <w:rPr>
-          <w:b/>
-          <w:lang w:val="en-US"/>
-        </w:rPr>
-        <w:t xml:space="preserve"> </w:t>
-      </w:r>
-      <w:r>
-        <w:rPr>
-          <w:b/>
-          <w:lang w:val="en-US"/>
-        </w:rPr>
-        <w:t>_</w:t>
-      </w:r>
-      <w:proofErr w:type="spellStart"/>
-      <w:r>
-        <w:rPr>
-          <w:b/>
-          <w:lang w:val="en-US"/>
-        </w:rPr>
-        <w:t>check_recoded</w:t>
-      </w:r>
-      <w:proofErr w:type="spellEnd"/>
-      <w:r>
-        <w:rPr>
-          <w:b/>
-          <w:lang w:val="en-US"/>
-        </w:rPr>
-        <w:t xml:space="preserve"> or </w:t>
-      </w:r>
-      <w:proofErr w:type="spellStart"/>
-      <w:r>
-        <w:rPr>
-          <w:b/>
-          <w:lang w:val="en-US"/>
-        </w:rPr>
-        <w:t>deepfake</w:t>
-      </w:r>
-      <w:bookmarkStart w:id="0" w:name="_GoBack"/>
-      <w:bookmarkEnd w:id="0"/>
-      <w:proofErr w:type="spellEnd"/>
-      <w:r>
-        <w:rPr>
-          <w:b/>
-          <w:lang w:val="en-US"/>
-        </w:rPr>
-        <w:t xml:space="preserve"> </w:t>
-      </w:r>
-      <w:r>
-        <w:rPr>
-          <w:b/>
-          <w:lang w:val="en-US"/>
-        </w:rPr>
-        <w:t>_</w:t>
-      </w:r>
-      <w:proofErr w:type="spellStart"/>
-      <w:r>
-        <w:rPr>
-          <w:b/>
-          <w:lang w:val="en-US"/>
-        </w:rPr>
-        <w:t>check_recoded</w:t>
-      </w:r>
-      <w:proofErr w:type="spellEnd"/>
-    </w:p>
-    <w:p>
-      <w:pPr>
-        <w:spacing w:after="0" w:line="264" w:lineRule="auto"/>
-        <w:rPr>
-          <w:lang w:val="en-US"/>
-        </w:rPr>
-      </w:pPr>
-      <w:r>
-        <w:rPr>
-          <w:lang w:val="en-US"/>
-        </w:rPr>
-        <w:t xml:space="preserve">This </w:t>
-      </w:r>
-      <w:r>
-        <w:rPr>
-          <w:lang w:val="en-US"/>
-        </w:rPr>
-        <w:t xml:space="preserve">question probed if </w:t>
-      </w:r>
-      <w:r>
-        <w:rPr>
-          <w:lang w:val="en-US"/>
-        </w:rPr>
-        <w:t xml:space="preserve">participants were aware that the video they were watching was a Deepfake or not. </w:t>
+        <w:t xml:space="preserve"> they were watching was a Deepfake or not. </w:t>
       </w:r>
     </w:p>
     <w:p>
@@ -523,7 +493,31 @@
         <w:rPr>
           <w:lang w:val="en-US"/>
         </w:rPr>
-        <w:t>If their response indicated that the content was computer or AI generated or was an artificial system such as a robot.</w:t>
+        <w:t xml:space="preserve">If their response indicated that the content was </w:t>
+      </w:r>
+      <w:r>
+        <w:rPr>
+          <w:lang w:val="en-US"/>
+        </w:rPr>
+        <w:t xml:space="preserve">Deepfaked (e.g., </w:t>
+      </w:r>
+      <w:r>
+        <w:rPr>
+          <w:lang w:val="en-US"/>
+        </w:rPr>
+        <w:t>computer or AI generated or was an artificial system such as a robot</w:t>
+      </w:r>
+      <w:r>
+        <w:rPr>
+          <w:lang w:val="en-US"/>
+        </w:rPr>
+        <w:t>)</w:t>
+      </w:r>
+      <w:r>
+        <w:rPr>
+          <w:lang w:val="en-US"/>
+        </w:rPr>
+        <w:t>.</w:t>
       </w:r>
     </w:p>
     <w:p>
@@ -669,7 +663,27 @@
         <w:rPr>
           <w:lang w:val="en-US"/>
         </w:rPr>
-        <w:t>that it was Deepfaked.</w:t>
+        <w:t>that it was Deepfaked</w:t>
+      </w:r>
+      <w:r>
+        <w:rPr>
+          <w:lang w:val="en-US"/>
+        </w:rPr>
+        <w:t xml:space="preserve"> or subject to </w:t>
+      </w:r>
+      <w:proofErr w:type="spellStart"/>
+      <w:r>
+        <w:rPr>
+          <w:lang w:val="en-US"/>
+        </w:rPr>
+        <w:t>Deepfaking</w:t>
+      </w:r>
+      <w:proofErr w:type="spellEnd"/>
+      <w:r>
+        <w:rPr>
+          <w:lang w:val="en-US"/>
+        </w:rPr>
+        <w:t>.</w:t>
       </w:r>
     </w:p>
     <w:p>
@@ -693,14 +707,79 @@
       <w:pPr>
         <w:spacing w:after="0" w:line="264" w:lineRule="auto"/>
         <w:rPr>
-          <w:lang w:val="en-US"/>
-        </w:rPr>
-      </w:pPr>
-      <w:r>
-        <w:rPr>
-          <w:lang w:val="en-US"/>
-        </w:rPr>
-        <w:t xml:space="preserve">It is to be coded as UNCLEAR if: </w:t>
+          <w:b/>
+          <w:lang w:val="en-US"/>
+        </w:rPr>
+      </w:pPr>
+      <w:proofErr w:type="spellStart"/>
+      <w:r>
+        <w:rPr>
+          <w:b/>
+          <w:lang w:val="en-US"/>
+        </w:rPr>
+        <w:t>deepfake_concept_check</w:t>
+      </w:r>
+      <w:proofErr w:type="spellEnd"/>
+    </w:p>
+    <w:p>
+      <w:pPr>
+        <w:spacing w:after="0" w:line="264" w:lineRule="auto"/>
+        <w:rPr>
+          <w:lang w:val="en-US"/>
+        </w:rPr>
+      </w:pPr>
+      <w:r>
+        <w:rPr>
+          <w:lang w:val="en-US"/>
+        </w:rPr>
+        <w:t xml:space="preserve">This </w:t>
+      </w:r>
+      <w:r>
+        <w:rPr>
+          <w:lang w:val="en-US"/>
+        </w:rPr>
+        <w:t xml:space="preserve">question assessed if participants </w:t>
+      </w:r>
+      <w:r>
+        <w:rPr>
+          <w:lang w:val="en-US"/>
+        </w:rPr>
+        <w:t xml:space="preserve">were aware of the </w:t>
+      </w:r>
+      <w:r>
+        <w:rPr>
+          <w:i/>
+          <w:lang w:val="en-US"/>
+        </w:rPr>
+        <w:t>concept</w:t>
+      </w:r>
+      <w:r>
+        <w:rPr>
+          <w:lang w:val="en-US"/>
+        </w:rPr>
+        <w:t xml:space="preserve"> of Deepfakes prior to taking part in the study. </w:t>
+      </w:r>
+    </w:p>
+    <w:p>
+      <w:pPr>
+        <w:spacing w:after="0" w:line="264" w:lineRule="auto"/>
+        <w:rPr>
+          <w:lang w:val="en-US"/>
+        </w:rPr>
+      </w:pPr>
+    </w:p>
+    <w:p>
+      <w:pPr>
+        <w:spacing w:after="0" w:line="264" w:lineRule="auto"/>
+        <w:rPr>
+          <w:lang w:val="en-US"/>
+        </w:rPr>
+      </w:pPr>
+      <w:r>
+        <w:rPr>
+          <w:lang w:val="en-US"/>
+        </w:rPr>
+        <w:t xml:space="preserve">It is to be coded as TRUE if: </w:t>
       </w:r>
     </w:p>
     <w:p>
@@ -719,19 +798,13 @@
         <w:rPr>
           <w:lang w:val="en-US"/>
         </w:rPr>
-        <w:t>the participant’s response indicates “Maybe”, “Unsure”, “Possibly”</w:t>
+        <w:t>The participants indicated a simple affirmative, e.g., “yes”</w:t>
       </w:r>
       <w:r>
         <w:rPr>
           <w:lang w:val="en-US"/>
         </w:rPr>
         <w:t>.</w:t>
-      </w:r>
-      <w:r>
-        <w:rPr>
-          <w:lang w:val="en-US"/>
-        </w:rPr>
-        <w:t xml:space="preserve"> </w:t>
       </w:r>
     </w:p>
     <w:p>
@@ -750,136 +823,13 @@
         <w:rPr>
           <w:lang w:val="en-US"/>
         </w:rPr>
-        <w:t>their response</w:t>
-      </w:r>
-      <w:r>
-        <w:rPr>
-          <w:lang w:val="en-US"/>
-        </w:rPr>
-        <w:t xml:space="preserve"> </w:t>
-      </w:r>
-      <w:r>
-        <w:rPr>
-          <w:lang w:val="en-US"/>
-        </w:rPr>
-        <w:t xml:space="preserve">was </w:t>
-      </w:r>
-      <w:r>
-        <w:rPr>
-          <w:lang w:val="en-US"/>
-        </w:rPr>
-        <w:t xml:space="preserve">ambiguous thus making it </w:t>
-      </w:r>
-      <w:r>
-        <w:rPr>
-          <w:lang w:val="en-US"/>
-        </w:rPr>
-        <w:t xml:space="preserve">impossible </w:t>
-      </w:r>
-      <w:r>
-        <w:rPr>
-          <w:lang w:val="en-US"/>
-        </w:rPr>
-        <w:t>to categorize into the TRUE or FALSE categories</w:t>
+        <w:t>If their response indicated that they were aware of the concept of Deepfakes prior to taking part in the study (e.g., “I was aware”, “I heard about it”, “I knew”, “To a certain extent”)</w:t>
       </w:r>
       <w:r>
         <w:rPr>
           <w:lang w:val="en-US"/>
         </w:rPr>
         <w:t>.</w:t>
-      </w:r>
-      <w:r>
-        <w:rPr>
-          <w:lang w:val="en-US"/>
-        </w:rPr>
-        <w:t xml:space="preserve"> </w:t>
-      </w:r>
-    </w:p>
-    <w:p>
-      <w:pPr>
-        <w:spacing w:after="0" w:line="264" w:lineRule="auto"/>
-        <w:rPr>
-          <w:lang w:val="en-US"/>
-        </w:rPr>
-      </w:pPr>
-    </w:p>
-    <w:p>
-      <w:pPr>
-        <w:spacing w:after="0" w:line="264" w:lineRule="auto"/>
-        <w:rPr>
-          <w:b/>
-          <w:lang w:val="en-US"/>
-        </w:rPr>
-      </w:pPr>
-      <w:proofErr w:type="spellStart"/>
-      <w:r>
-        <w:rPr>
-          <w:b/>
-          <w:lang w:val="en-US"/>
-        </w:rPr>
-        <w:t>deepfake_concept_check</w:t>
-      </w:r>
-      <w:proofErr w:type="spellEnd"/>
-    </w:p>
-    <w:p>
-      <w:pPr>
-        <w:spacing w:after="0" w:line="264" w:lineRule="auto"/>
-        <w:rPr>
-          <w:lang w:val="en-US"/>
-        </w:rPr>
-      </w:pPr>
-      <w:r>
-        <w:rPr>
-          <w:lang w:val="en-US"/>
-        </w:rPr>
-        <w:t xml:space="preserve">This </w:t>
-      </w:r>
-      <w:r>
-        <w:rPr>
-          <w:lang w:val="en-US"/>
-        </w:rPr>
-        <w:t xml:space="preserve">question assessed if participants </w:t>
-      </w:r>
-      <w:r>
-        <w:rPr>
-          <w:lang w:val="en-US"/>
-        </w:rPr>
-        <w:t xml:space="preserve">were aware of the </w:t>
-      </w:r>
-      <w:r>
-        <w:rPr>
-          <w:i/>
-          <w:lang w:val="en-US"/>
-        </w:rPr>
-        <w:t>concept</w:t>
-      </w:r>
-      <w:r>
-        <w:rPr>
-          <w:lang w:val="en-US"/>
-        </w:rPr>
-        <w:t xml:space="preserve"> of Deepfakes prior to taking part in the study. </w:t>
-      </w:r>
-    </w:p>
-    <w:p>
-      <w:pPr>
-        <w:spacing w:after="0" w:line="264" w:lineRule="auto"/>
-        <w:rPr>
-          <w:lang w:val="en-US"/>
-        </w:rPr>
-      </w:pPr>
-    </w:p>
-    <w:p>
-      <w:pPr>
-        <w:spacing w:after="0" w:line="264" w:lineRule="auto"/>
-        <w:rPr>
-          <w:lang w:val="en-US"/>
-        </w:rPr>
-      </w:pPr>
-      <w:r>
-        <w:rPr>
-          <w:lang w:val="en-US"/>
-        </w:rPr>
-        <w:t xml:space="preserve">It is to be coded as TRUE if: </w:t>
       </w:r>
     </w:p>
     <w:p>
@@ -898,13 +848,44 @@
         <w:rPr>
           <w:lang w:val="en-US"/>
         </w:rPr>
-        <w:t>The participants indicated a simple affirmative, e.g., “yes”</w:t>
+        <w:t>If they had not heard about one type of Deepfake (e.g., audio) but had heard about another (e.g., video)</w:t>
       </w:r>
       <w:r>
         <w:rPr>
           <w:lang w:val="en-US"/>
         </w:rPr>
         <w:t>.</w:t>
+      </w:r>
+    </w:p>
+    <w:p>
+      <w:pPr>
+        <w:spacing w:after="0" w:line="264" w:lineRule="auto"/>
+        <w:rPr>
+          <w:lang w:val="en-US"/>
+        </w:rPr>
+      </w:pPr>
+    </w:p>
+    <w:p>
+      <w:pPr>
+        <w:tabs>
+          <w:tab w:val="left" w:pos="6815"/>
+        </w:tabs>
+        <w:spacing w:after="0" w:line="264" w:lineRule="auto"/>
+        <w:rPr>
+          <w:lang w:val="en-US"/>
+        </w:rPr>
+      </w:pPr>
+      <w:r>
+        <w:rPr>
+          <w:lang w:val="en-US"/>
+        </w:rPr>
+        <w:t>It is to be coded as FALSE if</w:t>
+      </w:r>
+      <w:r>
+        <w:rPr>
+          <w:lang w:val="en-US"/>
+        </w:rPr>
+        <w:t>:</w:t>
       </w:r>
     </w:p>
     <w:p>
@@ -923,13 +904,19 @@
         <w:rPr>
           <w:lang w:val="en-US"/>
         </w:rPr>
-        <w:t>If their response indicated that they were aware of the concept of Deepfakes prior to taking part in the study (e.g., “I was aware”, “I heard about it”, “I knew”, “To a certain extent”)</w:t>
+        <w:t>The participants indicated a simple negation e.g., “no”</w:t>
       </w:r>
       <w:r>
         <w:rPr>
           <w:lang w:val="en-US"/>
         </w:rPr>
         <w:t>.</w:t>
+      </w:r>
+      <w:r>
+        <w:rPr>
+          <w:lang w:val="en-US"/>
+        </w:rPr>
+        <w:t xml:space="preserve"> </w:t>
       </w:r>
     </w:p>
     <w:p>
@@ -949,7 +936,20 @@
           <w:lang w:val="en-US"/>
         </w:rPr>
         <w:lastRenderedPageBreak/>
-        <w:t>If they had not heard about one type of Deepfake (e.g., audio) but had heard about another (e.g., video)</w:t>
+        <w:t xml:space="preserve">If their response indicated that they were </w:t>
+      </w:r>
+      <w:r>
+        <w:rPr>
+          <w:u w:val="single"/>
+          <w:lang w:val="en-US"/>
+        </w:rPr>
+        <w:t>unaware</w:t>
+      </w:r>
+      <w:r>
+        <w:rPr>
+          <w:lang w:val="en-US"/>
+        </w:rPr>
+        <w:t xml:space="preserve"> of the concept of Deepfakes prior to the study (i.e., they said something to this effect; e.g., “I was not aware”, “I didn’t know”, “I never heard”)</w:t>
       </w:r>
       <w:r>
         <w:rPr>
@@ -965,187 +965,8 @@
           <w:lang w:val="en-US"/>
         </w:rPr>
       </w:pPr>
-    </w:p>
-    <w:p>
-      <w:pPr>
-        <w:tabs>
-          <w:tab w:val="left" w:pos="6815"/>
-        </w:tabs>
-        <w:spacing w:after="0" w:line="264" w:lineRule="auto"/>
-        <w:rPr>
-          <w:lang w:val="en-US"/>
-        </w:rPr>
-      </w:pPr>
-      <w:r>
-        <w:rPr>
-          <w:lang w:val="en-US"/>
-        </w:rPr>
-        <w:t>It is to be coded as FALSE if</w:t>
-      </w:r>
-      <w:r>
-        <w:rPr>
-          <w:lang w:val="en-US"/>
-        </w:rPr>
-        <w:t>:</w:t>
-      </w:r>
-    </w:p>
-    <w:p>
-      <w:pPr>
-        <w:pStyle w:val="ListParagraph"/>
-        <w:numPr>
-          <w:ilvl w:val="0"/>
-          <w:numId w:val="2"/>
-        </w:numPr>
-        <w:spacing w:after="0" w:line="264" w:lineRule="auto"/>
-        <w:rPr>
-          <w:lang w:val="en-US"/>
-        </w:rPr>
-      </w:pPr>
-      <w:r>
-        <w:rPr>
-          <w:lang w:val="en-US"/>
-        </w:rPr>
-        <w:t>The participants indicated a simple negation e.g., “no”</w:t>
-      </w:r>
-      <w:r>
-        <w:rPr>
-          <w:lang w:val="en-US"/>
-        </w:rPr>
-        <w:t>.</w:t>
-      </w:r>
-      <w:r>
-        <w:rPr>
-          <w:lang w:val="en-US"/>
-        </w:rPr>
-        <w:t xml:space="preserve"> </w:t>
-      </w:r>
-    </w:p>
-    <w:p>
-      <w:pPr>
-        <w:pStyle w:val="ListParagraph"/>
-        <w:numPr>
-          <w:ilvl w:val="0"/>
-          <w:numId w:val="2"/>
-        </w:numPr>
-        <w:spacing w:after="0" w:line="264" w:lineRule="auto"/>
-        <w:rPr>
-          <w:lang w:val="en-US"/>
-        </w:rPr>
-      </w:pPr>
-      <w:r>
-        <w:rPr>
-          <w:lang w:val="en-US"/>
-        </w:rPr>
-        <w:t xml:space="preserve">If their response indicated that they were </w:t>
-      </w:r>
-      <w:r>
-        <w:rPr>
-          <w:u w:val="single"/>
-          <w:lang w:val="en-US"/>
-        </w:rPr>
-        <w:t>unaware</w:t>
-      </w:r>
-      <w:r>
-        <w:rPr>
-          <w:lang w:val="en-US"/>
-        </w:rPr>
-        <w:t xml:space="preserve"> of the concept of Deepfakes prior to the study (i.e., they said something to this effect; e.g., “I was not aware”, “I didn’t know”, “I never heard”)</w:t>
-      </w:r>
-      <w:r>
-        <w:rPr>
-          <w:lang w:val="en-US"/>
-        </w:rPr>
-        <w:t>.</w:t>
-      </w:r>
-    </w:p>
-    <w:p>
-      <w:pPr>
-        <w:spacing w:after="0" w:line="264" w:lineRule="auto"/>
-        <w:rPr>
-          <w:lang w:val="en-US"/>
-        </w:rPr>
-      </w:pPr>
-    </w:p>
-    <w:p>
-      <w:pPr>
-        <w:spacing w:after="0" w:line="264" w:lineRule="auto"/>
-        <w:rPr>
-          <w:lang w:val="en-US"/>
-        </w:rPr>
-      </w:pPr>
-      <w:r>
-        <w:rPr>
-          <w:lang w:val="en-US"/>
-        </w:rPr>
-        <w:t xml:space="preserve">It is to be coded as UNCLEAR if: </w:t>
-      </w:r>
-    </w:p>
-    <w:p>
-      <w:pPr>
-        <w:pStyle w:val="ListParagraph"/>
-        <w:numPr>
-          <w:ilvl w:val="0"/>
-          <w:numId w:val="2"/>
-        </w:numPr>
-        <w:spacing w:after="0" w:line="264" w:lineRule="auto"/>
-        <w:rPr>
-          <w:lang w:val="en-US"/>
-        </w:rPr>
-      </w:pPr>
-      <w:r>
-        <w:rPr>
-          <w:lang w:val="en-US"/>
-        </w:rPr>
-        <w:t>the participant’s response indicates “Maybe”, “Unsure”, “Possibly”</w:t>
-      </w:r>
-      <w:r>
-        <w:rPr>
-          <w:lang w:val="en-US"/>
-        </w:rPr>
-        <w:t>.</w:t>
-      </w:r>
-      <w:r>
-        <w:rPr>
-          <w:lang w:val="en-US"/>
-        </w:rPr>
-        <w:t xml:space="preserve"> </w:t>
-      </w:r>
-    </w:p>
-    <w:p>
-      <w:pPr>
-        <w:pStyle w:val="ListParagraph"/>
-        <w:numPr>
-          <w:ilvl w:val="0"/>
-          <w:numId w:val="2"/>
-        </w:numPr>
-        <w:spacing w:after="0" w:line="264" w:lineRule="auto"/>
-        <w:rPr>
-          <w:lang w:val="en-US"/>
-        </w:rPr>
-      </w:pPr>
-      <w:r>
-        <w:rPr>
-          <w:lang w:val="en-US"/>
-        </w:rPr>
-        <w:t>their responses is ambiguous thus making it difficult to categorize in</w:t>
-      </w:r>
-      <w:r>
-        <w:rPr>
-          <w:lang w:val="en-US"/>
-        </w:rPr>
-        <w:t>to the TRUE or FALSE categories.</w:t>
-      </w:r>
-    </w:p>
-    <w:p>
-      <w:pPr>
-        <w:tabs>
-          <w:tab w:val="left" w:pos="6815"/>
-        </w:tabs>
-        <w:spacing w:after="0" w:line="264" w:lineRule="auto"/>
-        <w:rPr>
-          <w:lang w:val="en-US"/>
-        </w:rPr>
-      </w:pPr>
+      <w:bookmarkStart w:id="0" w:name="_GoBack"/>
+      <w:bookmarkEnd w:id="0"/>
     </w:p>
     <w:sectPr>
       <w:pgSz w:w="11906" w:h="16838"/>
@@ -1158,7 +979,7 @@
 </file>
 
 <file path=word/numbering.xml><?xml version="1.0" encoding="utf-8"?>
-<w:numbering xmlns:wpc="http://schemas.microsoft.com/office/word/2010/wordprocessingCanvas" xmlns:cx="http://schemas.microsoft.com/office/drawing/2014/chartex" xmlns:cx1="http://schemas.microsoft.com/office/drawing/2015/9/8/chartex" xmlns:cx2="http://schemas.microsoft.com/office/drawing/2015/10/21/chartex" xmlns:cx3="http://schemas.microsoft.com/office/drawing/2016/5/9/chartex" xmlns:cx4="http://schemas.microsoft.com/office/drawing/2016/5/10/chartex" xmlns:cx5="http://schemas.microsoft.com/office/drawing/2016/5/11/chartex" xmlns:cx6="http://schemas.microsoft.com/office/drawing/2016/5/12/chartex" xmlns:cx7="http://schemas.microsoft.com/office/drawing/2016/5/13/chartex" xmlns:cx8="http://schemas.microsoft.com/office/drawing/2016/5/14/chartex" xmlns:mc="http://schemas.openxmlformats.org/markup-compatibility/2006" xmlns:aink="http://schemas.microsoft.com/office/drawing/2016/ink" xmlns:am3d="http://schemas.microsoft.com/office/drawing/2017/model3d" xmlns:o="urn:schemas-microsoft-com:office:office" xmlns:r="http://schemas.openxmlformats.org/officeDocument/2006/relationships" xmlns:m="http://schemas.openxmlformats.org/officeDocument/2006/math" xmlns:v="urn:schemas-microsoft-com:vml" xmlns:wp14="http://schemas.microsoft.com/office/word/2010/wordprocessingDrawing" xmlns:wp="http://schemas.openxmlformats.org/drawingml/2006/wordprocessingDrawing" xmlns:w10="urn:schemas-microsoft-com:office:word" xmlns:w="http://schemas.openxmlformats.org/wordprocessingml/2006/main" xmlns:w14="http://schemas.microsoft.com/office/word/2010/wordml" xmlns:w15="http://schemas.microsoft.com/office/word/2012/wordml" xmlns:w16cid="http://schemas.microsoft.com/office/word/2016/wordml/cid" xmlns:w16se="http://schemas.microsoft.com/office/word/2015/wordml/symex" xmlns:wpg="http://schemas.microsoft.com/office/word/2010/wordprocessingGroup" xmlns:wpi="http://schemas.microsoft.com/office/word/2010/wordprocessingInk" xmlns:wne="http://schemas.microsoft.com/office/word/2006/wordml" xmlns:wps="http://schemas.microsoft.com/office/word/2010/wordprocessingShape" mc:Ignorable="w14 w15 w16se w16cid wp14">
+<w:numbering xmlns:wpc="http://schemas.microsoft.com/office/word/2010/wordprocessingCanvas" xmlns:cx="http://schemas.microsoft.com/office/drawing/2014/chartex" xmlns:cx1="http://schemas.microsoft.com/office/drawing/2015/9/8/chartex" xmlns:mc="http://schemas.openxmlformats.org/markup-compatibility/2006" xmlns:o="urn:schemas-microsoft-com:office:office" xmlns:r="http://schemas.openxmlformats.org/officeDocument/2006/relationships" xmlns:m="http://schemas.openxmlformats.org/officeDocument/2006/math" xmlns:v="urn:schemas-microsoft-com:vml" xmlns:wp14="http://schemas.microsoft.com/office/word/2010/wordprocessingDrawing" xmlns:wp="http://schemas.openxmlformats.org/drawingml/2006/wordprocessingDrawing" xmlns:w10="urn:schemas-microsoft-com:office:word" xmlns:w="http://schemas.openxmlformats.org/wordprocessingml/2006/main" xmlns:w14="http://schemas.microsoft.com/office/word/2010/wordml" xmlns:w15="http://schemas.microsoft.com/office/word/2012/wordml" xmlns:w16se="http://schemas.microsoft.com/office/word/2015/wordml/symex" xmlns:wpg="http://schemas.microsoft.com/office/word/2010/wordprocessingGroup" xmlns:wpi="http://schemas.microsoft.com/office/word/2010/wordprocessingInk" xmlns:wne="http://schemas.microsoft.com/office/word/2006/wordml" xmlns:wps="http://schemas.microsoft.com/office/word/2010/wordprocessingShape" mc:Ignorable="w14 w15 w16se wp14">
   <w:abstractNum w:abstractNumId="0" w15:restartNumberingAfterBreak="0">
     <w:nsid w:val="17ED1FEE"/>
     <w:multiLevelType w:val="hybridMultilevel"/>
@@ -1371,7 +1192,7 @@
 </file>
 
 <file path=word/styles.xml><?xml version="1.0" encoding="utf-8"?>
-<w:styles xmlns:mc="http://schemas.openxmlformats.org/markup-compatibility/2006" xmlns:r="http://schemas.openxmlformats.org/officeDocument/2006/relationships" xmlns:w="http://schemas.openxmlformats.org/wordprocessingml/2006/main" xmlns:w14="http://schemas.microsoft.com/office/word/2010/wordml" xmlns:w15="http://schemas.microsoft.com/office/word/2012/wordml" xmlns:w16cid="http://schemas.microsoft.com/office/word/2016/wordml/cid" xmlns:w16se="http://schemas.microsoft.com/office/word/2015/wordml/symex" mc:Ignorable="w14 w15 w16se w16cid">
+<w:styles xmlns:mc="http://schemas.openxmlformats.org/markup-compatibility/2006" xmlns:r="http://schemas.openxmlformats.org/officeDocument/2006/relationships" xmlns:w="http://schemas.openxmlformats.org/wordprocessingml/2006/main" xmlns:w14="http://schemas.microsoft.com/office/word/2010/wordml" xmlns:w15="http://schemas.microsoft.com/office/word/2012/wordml" xmlns:w16se="http://schemas.microsoft.com/office/word/2015/wordml/symex" mc:Ignorable="w14 w15 w16se">
   <w:docDefaults>
     <w:rPrDefault>
       <w:rPr>
@@ -1387,7 +1208,7 @@
       </w:pPr>
     </w:pPrDefault>
   </w:docDefaults>
-  <w:latentStyles w:defLockedState="0" w:defUIPriority="99" w:defSemiHidden="0" w:defUnhideWhenUsed="0" w:defQFormat="0" w:count="375">
+  <w:latentStyles w:defLockedState="0" w:defUIPriority="99" w:defSemiHidden="0" w:defUnhideWhenUsed="0" w:defQFormat="0" w:count="371">
     <w:lsdException w:name="Normal" w:uiPriority="0" w:qFormat="1"/>
     <w:lsdException w:name="heading 1" w:uiPriority="9" w:qFormat="1"/>
     <w:lsdException w:name="heading 2" w:semiHidden="1" w:uiPriority="9" w:unhideWhenUsed="1" w:qFormat="1"/>
@@ -1493,6 +1314,7 @@
     <w:lsdException w:name="HTML Sample" w:semiHidden="1" w:unhideWhenUsed="1"/>
     <w:lsdException w:name="HTML Typewriter" w:semiHidden="1" w:unhideWhenUsed="1"/>
     <w:lsdException w:name="HTML Variable" w:semiHidden="1" w:unhideWhenUsed="1"/>
+    <w:lsdException w:name="Normal Table" w:semiHidden="1" w:unhideWhenUsed="1"/>
     <w:lsdException w:name="annotation subject" w:semiHidden="1" w:unhideWhenUsed="1"/>
     <w:lsdException w:name="No List" w:semiHidden="1" w:unhideWhenUsed="1"/>
     <w:lsdException w:name="Outline List 1" w:semiHidden="1" w:unhideWhenUsed="1"/>
@@ -1536,8 +1358,10 @@
     <w:lsdException w:name="Table Elegant" w:semiHidden="1" w:unhideWhenUsed="1"/>
     <w:lsdException w:name="Table Professional" w:semiHidden="1" w:unhideWhenUsed="1"/>
     <w:lsdException w:name="Table Subtle 1" w:semiHidden="1" w:unhideWhenUsed="1"/>
+    <w:lsdException w:name="Table Subtle 2" w:semiHidden="1" w:unhideWhenUsed="1"/>
     <w:lsdException w:name="Table Web 1" w:semiHidden="1" w:unhideWhenUsed="1"/>
     <w:lsdException w:name="Table Web 2" w:semiHidden="1" w:unhideWhenUsed="1"/>
+    <w:lsdException w:name="Table Web 3" w:semiHidden="1" w:unhideWhenUsed="1"/>
     <w:lsdException w:name="Balloon Text" w:semiHidden="1" w:unhideWhenUsed="1"/>
     <w:lsdException w:name="Table Grid" w:uiPriority="39"/>
     <w:lsdException w:name="Table Theme" w:semiHidden="1" w:unhideWhenUsed="1"/>
@@ -1756,10 +1580,6 @@
     <w:lsdException w:name="List Table 5 Dark Accent 6" w:uiPriority="50"/>
     <w:lsdException w:name="List Table 6 Colorful Accent 6" w:uiPriority="51"/>
     <w:lsdException w:name="List Table 7 Colorful Accent 6" w:uiPriority="52"/>
-    <w:lsdException w:name="Mention" w:semiHidden="1" w:unhideWhenUsed="1"/>
-    <w:lsdException w:name="Smart Hyperlink" w:semiHidden="1" w:unhideWhenUsed="1"/>
-    <w:lsdException w:name="Hashtag" w:semiHidden="1" w:unhideWhenUsed="1"/>
-    <w:lsdException w:name="Unresolved Mention" w:semiHidden="1" w:unhideWhenUsed="1"/>
   </w:latentStyles>
   <w:style w:type="paragraph" w:default="1" w:styleId="Normal">
     <w:name w:val="Normal"/>

</xml_diff>

<commit_message>
updated processing 3, 4, and 5, instructions to raters and dictionary, to accomodate exp 7
</commit_message>
<xml_diff>
--- a/data/3 Instructions for raters.docx
+++ b/data/3 Instructions for raters.docx
@@ -1,6 +1,6 @@
 
 <file path=word/document.xml><?xml version="1.0" encoding="utf-8"?>
-<w:document xmlns:wpc="http://schemas.microsoft.com/office/word/2010/wordprocessingCanvas" xmlns:cx="http://schemas.microsoft.com/office/drawing/2014/chartex" xmlns:cx1="http://schemas.microsoft.com/office/drawing/2015/9/8/chartex" xmlns:mc="http://schemas.openxmlformats.org/markup-compatibility/2006" xmlns:o="urn:schemas-microsoft-com:office:office" xmlns:r="http://schemas.openxmlformats.org/officeDocument/2006/relationships" xmlns:m="http://schemas.openxmlformats.org/officeDocument/2006/math" xmlns:v="urn:schemas-microsoft-com:vml" xmlns:wp14="http://schemas.microsoft.com/office/word/2010/wordprocessingDrawing" xmlns:wp="http://schemas.openxmlformats.org/drawingml/2006/wordprocessingDrawing" xmlns:w10="urn:schemas-microsoft-com:office:word" xmlns:w="http://schemas.openxmlformats.org/wordprocessingml/2006/main" xmlns:w14="http://schemas.microsoft.com/office/word/2010/wordml" xmlns:w15="http://schemas.microsoft.com/office/word/2012/wordml" xmlns:w16se="http://schemas.microsoft.com/office/word/2015/wordml/symex" xmlns:wpg="http://schemas.microsoft.com/office/word/2010/wordprocessingGroup" xmlns:wpi="http://schemas.microsoft.com/office/word/2010/wordprocessingInk" xmlns:wne="http://schemas.microsoft.com/office/word/2006/wordml" xmlns:wps="http://schemas.microsoft.com/office/word/2010/wordprocessingShape" mc:Ignorable="w14 w15 w16se wp14">
+<w:document xmlns:wpc="http://schemas.microsoft.com/office/word/2010/wordprocessingCanvas" xmlns:cx="http://schemas.microsoft.com/office/drawing/2014/chartex" xmlns:cx1="http://schemas.microsoft.com/office/drawing/2015/9/8/chartex" xmlns:cx2="http://schemas.microsoft.com/office/drawing/2015/10/21/chartex" xmlns:cx3="http://schemas.microsoft.com/office/drawing/2016/5/9/chartex" xmlns:cx4="http://schemas.microsoft.com/office/drawing/2016/5/10/chartex" xmlns:cx5="http://schemas.microsoft.com/office/drawing/2016/5/11/chartex" xmlns:cx6="http://schemas.microsoft.com/office/drawing/2016/5/12/chartex" xmlns:cx7="http://schemas.microsoft.com/office/drawing/2016/5/13/chartex" xmlns:cx8="http://schemas.microsoft.com/office/drawing/2016/5/14/chartex" xmlns:mc="http://schemas.openxmlformats.org/markup-compatibility/2006" xmlns:aink="http://schemas.microsoft.com/office/drawing/2016/ink" xmlns:am3d="http://schemas.microsoft.com/office/drawing/2017/model3d" xmlns:o="urn:schemas-microsoft-com:office:office" xmlns:r="http://schemas.openxmlformats.org/officeDocument/2006/relationships" xmlns:m="http://schemas.openxmlformats.org/officeDocument/2006/math" xmlns:v="urn:schemas-microsoft-com:vml" xmlns:wp14="http://schemas.microsoft.com/office/word/2010/wordprocessingDrawing" xmlns:wp="http://schemas.openxmlformats.org/drawingml/2006/wordprocessingDrawing" xmlns:w10="urn:schemas-microsoft-com:office:word" xmlns:w="http://schemas.openxmlformats.org/wordprocessingml/2006/main" xmlns:w14="http://schemas.microsoft.com/office/word/2010/wordml" xmlns:w15="http://schemas.microsoft.com/office/word/2012/wordml" xmlns:w16cex="http://schemas.microsoft.com/office/word/2018/wordml/cex" xmlns:w16cid="http://schemas.microsoft.com/office/word/2016/wordml/cid" xmlns:w16="http://schemas.microsoft.com/office/word/2018/wordml" xmlns:w16se="http://schemas.microsoft.com/office/word/2015/wordml/symex" xmlns:wpg="http://schemas.microsoft.com/office/word/2010/wordprocessingGroup" xmlns:wpi="http://schemas.microsoft.com/office/word/2010/wordprocessingInk" xmlns:wne="http://schemas.microsoft.com/office/word/2006/wordml" xmlns:wps="http://schemas.microsoft.com/office/word/2010/wordprocessingShape" mc:Ignorable="w14 w15 w16se w16cid w16 w16cex wp14">
   <w:body>
     <w:p>
       <w:pPr>
@@ -95,19 +95,7 @@
         <w:rPr>
           <w:lang w:val="en-US"/>
         </w:rPr>
-        <w:t>deepfake</w:t>
-      </w:r>
-      <w:r>
-        <w:rPr>
-          <w:lang w:val="en-US"/>
-        </w:rPr>
-        <w:t>_</w:t>
-      </w:r>
-      <w:r>
-        <w:rPr>
-          <w:lang w:val="en-US"/>
-        </w:rPr>
-        <w:t>check</w:t>
+        <w:t>deepfake_detection_open</w:t>
       </w:r>
       <w:proofErr w:type="spellEnd"/>
       <w:r>
@@ -127,13 +115,7 @@
         <w:rPr>
           <w:lang w:val="en-US"/>
         </w:rPr>
-        <w:t>d</w:t>
-      </w:r>
-      <w:r>
-        <w:rPr>
-          <w:lang w:val="en-US"/>
-        </w:rPr>
-        <w:t>eepfake_concept_check</w:t>
+        <w:t>deepfake_awareness_open</w:t>
       </w:r>
       <w:proofErr w:type="spellEnd"/>
       <w:r>
@@ -309,39 +291,9 @@
           <w:b/>
           <w:lang w:val="en-US"/>
         </w:rPr>
-        <w:t>deepfake</w:t>
+        <w:t>deepfake_detection_open</w:t>
       </w:r>
       <w:proofErr w:type="spellEnd"/>
-      <w:r>
-        <w:rPr>
-          <w:b/>
-          <w:lang w:val="en-US"/>
-        </w:rPr>
-        <w:t xml:space="preserve"> </w:t>
-      </w:r>
-      <w:r>
-        <w:rPr>
-          <w:b/>
-          <w:lang w:val="en-US"/>
-        </w:rPr>
-        <w:t>_</w:t>
-      </w:r>
-      <w:proofErr w:type="spellStart"/>
-      <w:r>
-        <w:rPr>
-          <w:b/>
-          <w:lang w:val="en-US"/>
-        </w:rPr>
-        <w:t>check_recoded</w:t>
-      </w:r>
-      <w:proofErr w:type="spellEnd"/>
-      <w:r>
-        <w:rPr>
-          <w:b/>
-          <w:lang w:val="en-US"/>
-        </w:rPr>
-        <w:t xml:space="preserve"> </w:t>
-      </w:r>
     </w:p>
     <w:p>
       <w:pPr>
@@ -717,7 +669,7 @@
           <w:b/>
           <w:lang w:val="en-US"/>
         </w:rPr>
-        <w:t>deepfake_concept_check</w:t>
+        <w:t>deepfake_awareness_open</w:t>
       </w:r>
       <w:proofErr w:type="spellEnd"/>
     </w:p>
@@ -965,8 +917,6 @@
           <w:lang w:val="en-US"/>
         </w:rPr>
       </w:pPr>
-      <w:bookmarkStart w:id="0" w:name="_GoBack"/>
-      <w:bookmarkEnd w:id="0"/>
     </w:p>
     <w:sectPr>
       <w:pgSz w:w="11906" w:h="16838"/>
@@ -979,7 +929,7 @@
 </file>
 
 <file path=word/numbering.xml><?xml version="1.0" encoding="utf-8"?>
-<w:numbering xmlns:wpc="http://schemas.microsoft.com/office/word/2010/wordprocessingCanvas" xmlns:cx="http://schemas.microsoft.com/office/drawing/2014/chartex" xmlns:cx1="http://schemas.microsoft.com/office/drawing/2015/9/8/chartex" xmlns:mc="http://schemas.openxmlformats.org/markup-compatibility/2006" xmlns:o="urn:schemas-microsoft-com:office:office" xmlns:r="http://schemas.openxmlformats.org/officeDocument/2006/relationships" xmlns:m="http://schemas.openxmlformats.org/officeDocument/2006/math" xmlns:v="urn:schemas-microsoft-com:vml" xmlns:wp14="http://schemas.microsoft.com/office/word/2010/wordprocessingDrawing" xmlns:wp="http://schemas.openxmlformats.org/drawingml/2006/wordprocessingDrawing" xmlns:w10="urn:schemas-microsoft-com:office:word" xmlns:w="http://schemas.openxmlformats.org/wordprocessingml/2006/main" xmlns:w14="http://schemas.microsoft.com/office/word/2010/wordml" xmlns:w15="http://schemas.microsoft.com/office/word/2012/wordml" xmlns:w16se="http://schemas.microsoft.com/office/word/2015/wordml/symex" xmlns:wpg="http://schemas.microsoft.com/office/word/2010/wordprocessingGroup" xmlns:wpi="http://schemas.microsoft.com/office/word/2010/wordprocessingInk" xmlns:wne="http://schemas.microsoft.com/office/word/2006/wordml" xmlns:wps="http://schemas.microsoft.com/office/word/2010/wordprocessingShape" mc:Ignorable="w14 w15 w16se wp14">
+<w:numbering xmlns:wpc="http://schemas.microsoft.com/office/word/2010/wordprocessingCanvas" xmlns:cx="http://schemas.microsoft.com/office/drawing/2014/chartex" xmlns:cx1="http://schemas.microsoft.com/office/drawing/2015/9/8/chartex" xmlns:cx2="http://schemas.microsoft.com/office/drawing/2015/10/21/chartex" xmlns:cx3="http://schemas.microsoft.com/office/drawing/2016/5/9/chartex" xmlns:cx4="http://schemas.microsoft.com/office/drawing/2016/5/10/chartex" xmlns:cx5="http://schemas.microsoft.com/office/drawing/2016/5/11/chartex" xmlns:cx6="http://schemas.microsoft.com/office/drawing/2016/5/12/chartex" xmlns:cx7="http://schemas.microsoft.com/office/drawing/2016/5/13/chartex" xmlns:cx8="http://schemas.microsoft.com/office/drawing/2016/5/14/chartex" xmlns:mc="http://schemas.openxmlformats.org/markup-compatibility/2006" xmlns:aink="http://schemas.microsoft.com/office/drawing/2016/ink" xmlns:am3d="http://schemas.microsoft.com/office/drawing/2017/model3d" xmlns:o="urn:schemas-microsoft-com:office:office" xmlns:r="http://schemas.openxmlformats.org/officeDocument/2006/relationships" xmlns:m="http://schemas.openxmlformats.org/officeDocument/2006/math" xmlns:v="urn:schemas-microsoft-com:vml" xmlns:wp14="http://schemas.microsoft.com/office/word/2010/wordprocessingDrawing" xmlns:wp="http://schemas.openxmlformats.org/drawingml/2006/wordprocessingDrawing" xmlns:w10="urn:schemas-microsoft-com:office:word" xmlns:w="http://schemas.openxmlformats.org/wordprocessingml/2006/main" xmlns:w14="http://schemas.microsoft.com/office/word/2010/wordml" xmlns:w15="http://schemas.microsoft.com/office/word/2012/wordml" xmlns:w16cex="http://schemas.microsoft.com/office/word/2018/wordml/cex" xmlns:w16cid="http://schemas.microsoft.com/office/word/2016/wordml/cid" xmlns:w16="http://schemas.microsoft.com/office/word/2018/wordml" xmlns:w16se="http://schemas.microsoft.com/office/word/2015/wordml/symex" xmlns:wpg="http://schemas.microsoft.com/office/word/2010/wordprocessingGroup" xmlns:wpi="http://schemas.microsoft.com/office/word/2010/wordprocessingInk" xmlns:wne="http://schemas.microsoft.com/office/word/2006/wordml" xmlns:wps="http://schemas.microsoft.com/office/word/2010/wordprocessingShape" mc:Ignorable="w14 w15 w16se w16cid w16 w16cex wp14">
   <w:abstractNum w:abstractNumId="0" w15:restartNumberingAfterBreak="0">
     <w:nsid w:val="17ED1FEE"/>
     <w:multiLevelType w:val="hybridMultilevel"/>
@@ -1192,7 +1142,7 @@
 </file>
 
 <file path=word/styles.xml><?xml version="1.0" encoding="utf-8"?>
-<w:styles xmlns:mc="http://schemas.openxmlformats.org/markup-compatibility/2006" xmlns:r="http://schemas.openxmlformats.org/officeDocument/2006/relationships" xmlns:w="http://schemas.openxmlformats.org/wordprocessingml/2006/main" xmlns:w14="http://schemas.microsoft.com/office/word/2010/wordml" xmlns:w15="http://schemas.microsoft.com/office/word/2012/wordml" xmlns:w16se="http://schemas.microsoft.com/office/word/2015/wordml/symex" mc:Ignorable="w14 w15 w16se">
+<w:styles xmlns:mc="http://schemas.openxmlformats.org/markup-compatibility/2006" xmlns:r="http://schemas.openxmlformats.org/officeDocument/2006/relationships" xmlns:w="http://schemas.openxmlformats.org/wordprocessingml/2006/main" xmlns:w14="http://schemas.microsoft.com/office/word/2010/wordml" xmlns:w15="http://schemas.microsoft.com/office/word/2012/wordml" xmlns:w16cex="http://schemas.microsoft.com/office/word/2018/wordml/cex" xmlns:w16cid="http://schemas.microsoft.com/office/word/2016/wordml/cid" xmlns:w16="http://schemas.microsoft.com/office/word/2018/wordml" xmlns:w16se="http://schemas.microsoft.com/office/word/2015/wordml/symex" mc:Ignorable="w14 w15 w16se w16cid w16 w16cex">
   <w:docDefaults>
     <w:rPrDefault>
       <w:rPr>
@@ -1208,7 +1158,7 @@
       </w:pPr>
     </w:pPrDefault>
   </w:docDefaults>
-  <w:latentStyles w:defLockedState="0" w:defUIPriority="99" w:defSemiHidden="0" w:defUnhideWhenUsed="0" w:defQFormat="0" w:count="371">
+  <w:latentStyles w:defLockedState="0" w:defUIPriority="99" w:defSemiHidden="0" w:defUnhideWhenUsed="0" w:defQFormat="0" w:count="376">
     <w:lsdException w:name="Normal" w:uiPriority="0" w:qFormat="1"/>
     <w:lsdException w:name="heading 1" w:uiPriority="9" w:qFormat="1"/>
     <w:lsdException w:name="heading 2" w:semiHidden="1" w:uiPriority="9" w:unhideWhenUsed="1" w:qFormat="1"/>
@@ -1314,7 +1264,6 @@
     <w:lsdException w:name="HTML Sample" w:semiHidden="1" w:unhideWhenUsed="1"/>
     <w:lsdException w:name="HTML Typewriter" w:semiHidden="1" w:unhideWhenUsed="1"/>
     <w:lsdException w:name="HTML Variable" w:semiHidden="1" w:unhideWhenUsed="1"/>
-    <w:lsdException w:name="Normal Table" w:semiHidden="1" w:unhideWhenUsed="1"/>
     <w:lsdException w:name="annotation subject" w:semiHidden="1" w:unhideWhenUsed="1"/>
     <w:lsdException w:name="No List" w:semiHidden="1" w:unhideWhenUsed="1"/>
     <w:lsdException w:name="Outline List 1" w:semiHidden="1" w:unhideWhenUsed="1"/>
@@ -1357,11 +1306,8 @@
     <w:lsdException w:name="Table Contemporary" w:semiHidden="1" w:unhideWhenUsed="1"/>
     <w:lsdException w:name="Table Elegant" w:semiHidden="1" w:unhideWhenUsed="1"/>
     <w:lsdException w:name="Table Professional" w:semiHidden="1" w:unhideWhenUsed="1"/>
-    <w:lsdException w:name="Table Subtle 1" w:semiHidden="1" w:unhideWhenUsed="1"/>
     <w:lsdException w:name="Table Subtle 2" w:semiHidden="1" w:unhideWhenUsed="1"/>
     <w:lsdException w:name="Table Web 1" w:semiHidden="1" w:unhideWhenUsed="1"/>
-    <w:lsdException w:name="Table Web 2" w:semiHidden="1" w:unhideWhenUsed="1"/>
-    <w:lsdException w:name="Table Web 3" w:semiHidden="1" w:unhideWhenUsed="1"/>
     <w:lsdException w:name="Balloon Text" w:semiHidden="1" w:unhideWhenUsed="1"/>
     <w:lsdException w:name="Table Grid" w:uiPriority="39"/>
     <w:lsdException w:name="Table Theme" w:semiHidden="1" w:unhideWhenUsed="1"/>
@@ -1580,6 +1526,11 @@
     <w:lsdException w:name="List Table 5 Dark Accent 6" w:uiPriority="50"/>
     <w:lsdException w:name="List Table 6 Colorful Accent 6" w:uiPriority="51"/>
     <w:lsdException w:name="List Table 7 Colorful Accent 6" w:uiPriority="52"/>
+    <w:lsdException w:name="Mention" w:semiHidden="1" w:unhideWhenUsed="1"/>
+    <w:lsdException w:name="Smart Hyperlink" w:semiHidden="1" w:unhideWhenUsed="1"/>
+    <w:lsdException w:name="Hashtag" w:semiHidden="1" w:unhideWhenUsed="1"/>
+    <w:lsdException w:name="Unresolved Mention" w:semiHidden="1" w:unhideWhenUsed="1"/>
+    <w:lsdException w:name="Smart Link" w:semiHidden="1" w:unhideWhenUsed="1"/>
   </w:latentStyles>
   <w:style w:type="paragraph" w:default="1" w:styleId="Normal">
     <w:name w:val="Normal"/>

</xml_diff>